<commit_message>
Additional notes on interpreting spreadsheets, small changes to nouns, additional verbs added.
</commit_message>
<xml_diff>
--- a/src/fst/morphology/incoming/stem_spreadsheets/interpreting_adding_stems.docx
+++ b/src/fst/morphology/incoming/stem_spreadsheets/interpreting_adding_stems.docx
@@ -180,21 +180,7 @@
         <w:rPr>
           <w:lang w:val="en-US"/>
         </w:rPr>
-        <w:t xml:space="preserve">Flags are given in quotation marks because excel doesn’t </w:t>
-      </w:r>
-      <w:proofErr w:type="gramStart"/>
-      <w:r>
-        <w:rPr>
-          <w:lang w:val="en-US"/>
-        </w:rPr>
-        <w:t>like @</w:t>
-      </w:r>
-      <w:proofErr w:type="gramEnd"/>
-      <w:r>
-        <w:rPr>
-          <w:lang w:val="en-US"/>
-        </w:rPr>
-        <w:t xml:space="preserve"> so the quotation marks will need to be deleted</w:t>
+        <w:t>Flags are given in quotation marks because excel doesn’t like @ so the quotation marks will need to be deleted</w:t>
       </w:r>
     </w:p>
     <w:p>
@@ -255,102 +241,26 @@
         <w:rPr>
           <w:lang w:val="en-US"/>
         </w:rPr>
-        <w:t xml:space="preserve">[column </w:t>
-      </w:r>
-      <w:proofErr w:type="gramStart"/>
-      <w:r>
-        <w:rPr>
-          <w:lang w:val="en-US"/>
-        </w:rPr>
-        <w:t>6][</w:t>
-      </w:r>
-      <w:proofErr w:type="gramEnd"/>
-      <w:r>
-        <w:rPr>
-          <w:lang w:val="en-US"/>
-        </w:rPr>
-        <w:t xml:space="preserve"> column </w:t>
-      </w:r>
-      <w:proofErr w:type="gramStart"/>
-      <w:r>
-        <w:rPr>
-          <w:lang w:val="en-US"/>
-        </w:rPr>
-        <w:t>1 ]:[</w:t>
-      </w:r>
-      <w:proofErr w:type="gramEnd"/>
-      <w:r>
-        <w:rPr>
-          <w:lang w:val="en-US"/>
-        </w:rPr>
-        <w:t xml:space="preserve">column </w:t>
-      </w:r>
-      <w:proofErr w:type="gramStart"/>
-      <w:r>
-        <w:rPr>
-          <w:lang w:val="en-US"/>
-        </w:rPr>
-        <w:t>6][</w:t>
-      </w:r>
-      <w:proofErr w:type="gramEnd"/>
-      <w:r>
-        <w:rPr>
-          <w:lang w:val="en-US"/>
-        </w:rPr>
-        <w:t xml:space="preserve">column </w:t>
-      </w:r>
-      <w:proofErr w:type="gramStart"/>
-      <w:r>
-        <w:rPr>
-          <w:lang w:val="en-US"/>
-        </w:rPr>
-        <w:t>2]\t</w:t>
-      </w:r>
-      <w:r>
-        <w:rPr>
-          <w:lang w:val="en-US"/>
-        </w:rPr>
-        <w:t>[</w:t>
-      </w:r>
-      <w:proofErr w:type="gramEnd"/>
-      <w:r>
-        <w:rPr>
-          <w:lang w:val="en-US"/>
-        </w:rPr>
-        <w:t>column 5</w:t>
-      </w:r>
-      <w:proofErr w:type="gramStart"/>
-      <w:r>
-        <w:rPr>
-          <w:lang w:val="en-US"/>
-        </w:rPr>
-        <w:t>] ;</w:t>
-      </w:r>
-      <w:proofErr w:type="gramEnd"/>
-    </w:p>
-    <w:p>
-      <w:pPr>
-        <w:rPr>
-          <w:lang w:val="en-US"/>
-        </w:rPr>
-      </w:pPr>
-      <w:r>
-        <w:rPr>
-          <w:lang w:val="en-US"/>
-        </w:rPr>
-        <w:t>To create FST stems for the “</w:t>
-      </w:r>
-      <w:r>
-        <w:rPr>
-          <w:lang w:val="en-US"/>
-        </w:rPr>
-        <w:t>person”</w:t>
-      </w:r>
-      <w:r>
-        <w:rPr>
-          <w:lang w:val="en-US"/>
-        </w:rPr>
-        <w:t xml:space="preserve"> list:</w:t>
+        <w:t>[column 6][ column 1 ]:[column 6][column 2]\t</w:t>
+      </w:r>
+      <w:r>
+        <w:rPr>
+          <w:lang w:val="en-US"/>
+        </w:rPr>
+        <w:t>[column 5] ;</w:t>
+      </w:r>
+    </w:p>
+    <w:p>
+      <w:pPr>
+        <w:rPr>
+          <w:lang w:val="en-US"/>
+        </w:rPr>
+      </w:pPr>
+      <w:r>
+        <w:rPr>
+          <w:lang w:val="en-US"/>
+        </w:rPr>
+        <w:t>To create FST stems for the “person” list:</w:t>
       </w:r>
     </w:p>
     <w:p>
@@ -368,102 +278,20 @@
         <w:rPr>
           <w:lang w:val="en-US"/>
         </w:rPr>
-        <w:t xml:space="preserve">[column </w:t>
-      </w:r>
-      <w:proofErr w:type="gramStart"/>
-      <w:r>
-        <w:rPr>
-          <w:lang w:val="en-US"/>
-        </w:rPr>
-        <w:t>6][</w:t>
-      </w:r>
-      <w:proofErr w:type="gramEnd"/>
-      <w:r>
-        <w:rPr>
-          <w:lang w:val="en-US"/>
-        </w:rPr>
-        <w:t xml:space="preserve"> column </w:t>
-      </w:r>
-      <w:proofErr w:type="gramStart"/>
-      <w:r>
-        <w:rPr>
-          <w:lang w:val="en-US"/>
-        </w:rPr>
-        <w:t>1 ]:[</w:t>
-      </w:r>
-      <w:proofErr w:type="gramEnd"/>
-      <w:r>
-        <w:rPr>
-          <w:lang w:val="en-US"/>
-        </w:rPr>
-        <w:t xml:space="preserve">column </w:t>
-      </w:r>
-      <w:proofErr w:type="gramStart"/>
-      <w:r>
-        <w:rPr>
-          <w:lang w:val="en-US"/>
-        </w:rPr>
-        <w:t>6][</w:t>
-      </w:r>
-      <w:proofErr w:type="gramEnd"/>
-      <w:r>
-        <w:rPr>
-          <w:lang w:val="en-US"/>
-        </w:rPr>
-        <w:t xml:space="preserve">column </w:t>
-      </w:r>
-      <w:proofErr w:type="gramStart"/>
-      <w:r>
-        <w:rPr>
-          <w:lang w:val="en-US"/>
-        </w:rPr>
-        <w:t>3</w:t>
-      </w:r>
-      <w:r>
-        <w:rPr>
-          <w:lang w:val="en-US"/>
-        </w:rPr>
-        <w:t>]\t[</w:t>
-      </w:r>
-      <w:proofErr w:type="gramEnd"/>
-      <w:r>
-        <w:rPr>
-          <w:lang w:val="en-US"/>
-        </w:rPr>
-        <w:t>column 5</w:t>
-      </w:r>
-      <w:proofErr w:type="gramStart"/>
-      <w:r>
-        <w:rPr>
-          <w:lang w:val="en-US"/>
-        </w:rPr>
-        <w:t>] ;</w:t>
-      </w:r>
-      <w:proofErr w:type="gramEnd"/>
-    </w:p>
-    <w:p>
-      <w:pPr>
-        <w:rPr>
-          <w:lang w:val="en-US"/>
-        </w:rPr>
-      </w:pPr>
-      <w:r>
-        <w:rPr>
-          <w:lang w:val="en-US"/>
-        </w:rPr>
-        <w:t>To create FST stems for the “</w:t>
-      </w:r>
-      <w:r>
-        <w:rPr>
-          <w:lang w:val="en-US"/>
-        </w:rPr>
-        <w:t>elsewhere</w:t>
-      </w:r>
-      <w:r>
-        <w:rPr>
-          <w:lang w:val="en-US"/>
-        </w:rPr>
-        <w:t>” list:</w:t>
+        <w:t>[column 6][ column 1 ]:[column 6][column 3]\t[column 5] ;</w:t>
+      </w:r>
+    </w:p>
+    <w:p>
+      <w:pPr>
+        <w:rPr>
+          <w:lang w:val="en-US"/>
+        </w:rPr>
+      </w:pPr>
+      <w:r>
+        <w:rPr>
+          <w:lang w:val="en-US"/>
+        </w:rPr>
+        <w:t>To create FST stems for the “elsewhere” list:</w:t>
       </w:r>
     </w:p>
     <w:p>
@@ -481,78 +309,8 @@
         <w:rPr>
           <w:lang w:val="en-US"/>
         </w:rPr>
-        <w:t xml:space="preserve">[column </w:t>
-      </w:r>
-      <w:proofErr w:type="gramStart"/>
-      <w:r>
-        <w:rPr>
-          <w:lang w:val="en-US"/>
-        </w:rPr>
-        <w:t>6][</w:t>
-      </w:r>
-      <w:proofErr w:type="gramEnd"/>
-      <w:r>
-        <w:rPr>
-          <w:lang w:val="en-US"/>
-        </w:rPr>
-        <w:t xml:space="preserve"> column </w:t>
-      </w:r>
-      <w:proofErr w:type="gramStart"/>
-      <w:r>
-        <w:rPr>
-          <w:lang w:val="en-US"/>
-        </w:rPr>
-        <w:t>1 ]:[</w:t>
-      </w:r>
-      <w:proofErr w:type="gramEnd"/>
-      <w:r>
-        <w:rPr>
-          <w:lang w:val="en-US"/>
-        </w:rPr>
-        <w:t xml:space="preserve">column </w:t>
-      </w:r>
-      <w:proofErr w:type="gramStart"/>
-      <w:r>
-        <w:rPr>
-          <w:lang w:val="en-US"/>
-        </w:rPr>
-        <w:t>6][</w:t>
-      </w:r>
-      <w:proofErr w:type="gramEnd"/>
-      <w:r>
-        <w:rPr>
-          <w:lang w:val="en-US"/>
-        </w:rPr>
-        <w:t xml:space="preserve">column </w:t>
-      </w:r>
-      <w:proofErr w:type="gramStart"/>
-      <w:r>
-        <w:rPr>
-          <w:lang w:val="en-US"/>
-        </w:rPr>
-        <w:t>4</w:t>
-      </w:r>
-      <w:r>
-        <w:rPr>
-          <w:lang w:val="en-US"/>
-        </w:rPr>
-        <w:t>]\t[</w:t>
-      </w:r>
-      <w:proofErr w:type="gramEnd"/>
-      <w:r>
-        <w:rPr>
-          <w:lang w:val="en-US"/>
-        </w:rPr>
-        <w:t>column 5</w:t>
-      </w:r>
-      <w:proofErr w:type="gramStart"/>
-      <w:r>
-        <w:rPr>
-          <w:lang w:val="en-US"/>
-        </w:rPr>
-        <w:t>] ;</w:t>
-      </w:r>
-      <w:proofErr w:type="gramEnd"/>
+        <w:t>[column 6][ column 1 ]:[column 6][column 4]\t[column 5] ;</w:t>
+      </w:r>
     </w:p>
     <w:p>
       <w:pPr>
@@ -632,7 +390,6 @@
                 <w14:ligatures w14:val="none"/>
               </w:rPr>
             </w:pPr>
-            <w:proofErr w:type="spellStart"/>
             <w:r>
               <w:rPr>
                 <w:rFonts w:ascii="Courier New" w:eastAsia="Times New Roman" w:hAnsi="Courier New" w:cs="Courier New"/>
@@ -645,7 +402,6 @@
               </w:rPr>
               <w:t>iihtáíhksoohpattsaakio'pa</w:t>
             </w:r>
-            <w:proofErr w:type="spellEnd"/>
           </w:p>
         </w:tc>
         <w:tc>
@@ -669,7 +425,6 @@
                 <w14:ligatures w14:val="none"/>
               </w:rPr>
             </w:pPr>
-            <w:proofErr w:type="spellStart"/>
             <w:r>
               <w:rPr>
                 <w:rFonts w:ascii="Courier New" w:eastAsia="Times New Roman" w:hAnsi="Courier New" w:cs="Courier New"/>
@@ -682,7 +437,6 @@
               </w:rPr>
               <w:t>iihtáíhksoohpattsaakio'p</w:t>
             </w:r>
-            <w:proofErr w:type="spellEnd"/>
           </w:p>
         </w:tc>
         <w:tc>
@@ -729,7 +483,6 @@
                 <w14:ligatures w14:val="none"/>
               </w:rPr>
             </w:pPr>
-            <w:proofErr w:type="spellStart"/>
             <w:r>
               <w:rPr>
                 <w:rFonts w:ascii="Courier New" w:eastAsia="Times New Roman" w:hAnsi="Courier New" w:cs="Courier New"/>
@@ -742,7 +495,6 @@
               </w:rPr>
               <w:t>ohtáíhksoohpattsaakio'p</w:t>
             </w:r>
-            <w:proofErr w:type="spellEnd"/>
           </w:p>
         </w:tc>
         <w:tc>
@@ -811,33 +563,7 @@
                 <w:lang w:eastAsia="en-CA"/>
                 <w14:ligatures w14:val="none"/>
               </w:rPr>
-              <w:t>"@</w:t>
-            </w:r>
-            <w:proofErr w:type="spellStart"/>
-            <w:r>
-              <w:rPr>
-                <w:rFonts w:ascii="Courier New" w:eastAsia="Times New Roman" w:hAnsi="Courier New" w:cs="Courier New"/>
-                <w:color w:val="000000"/>
-                <w:kern w:val="0"/>
-                <w:sz w:val="14"/>
-                <w:szCs w:val="14"/>
-                <w:lang w:eastAsia="en-CA"/>
-                <w14:ligatures w14:val="none"/>
-              </w:rPr>
-              <w:t>R.person.NULL</w:t>
-            </w:r>
-            <w:proofErr w:type="spellEnd"/>
-            <w:r>
-              <w:rPr>
-                <w:rFonts w:ascii="Courier New" w:eastAsia="Times New Roman" w:hAnsi="Courier New" w:cs="Courier New"/>
-                <w:color w:val="000000"/>
-                <w:kern w:val="0"/>
-                <w:sz w:val="14"/>
-                <w:szCs w:val="14"/>
-                <w:lang w:eastAsia="en-CA"/>
-                <w14:ligatures w14:val="none"/>
-              </w:rPr>
-              <w:t>@"</w:t>
+              <w:t>"@R.person.NULL@"</w:t>
             </w:r>
           </w:p>
         </w:tc>
@@ -867,7 +593,6 @@
                 <w14:ligatures w14:val="none"/>
               </w:rPr>
             </w:pPr>
-            <w:proofErr w:type="spellStart"/>
             <w:r>
               <w:rPr>
                 <w:rFonts w:ascii="Courier New" w:eastAsia="Times New Roman" w:hAnsi="Courier New" w:cs="Courier New"/>
@@ -880,7 +605,6 @@
               </w:rPr>
               <w:t>iihtáíhksoohpattsaakio'pa</w:t>
             </w:r>
-            <w:proofErr w:type="spellEnd"/>
           </w:p>
         </w:tc>
         <w:tc>
@@ -935,22 +659,8 @@
                 <w:lang w:eastAsia="en-CA"/>
                 <w14:ligatures w14:val="none"/>
               </w:rPr>
-              <w:t>%^</w:t>
+              <w:t>%^SPomohtáíhksoohpattsaakihp</w:t>
             </w:r>
-            <w:proofErr w:type="spellStart"/>
-            <w:r>
-              <w:rPr>
-                <w:rFonts w:ascii="Courier New" w:eastAsia="Times New Roman" w:hAnsi="Courier New" w:cs="Courier New"/>
-                <w:color w:val="000000"/>
-                <w:kern w:val="0"/>
-                <w:sz w:val="14"/>
-                <w:szCs w:val="14"/>
-                <w:lang w:eastAsia="en-CA"/>
-                <w14:ligatures w14:val="none"/>
-              </w:rPr>
-              <w:t>SPomohtáíhksoohpattsaakihp</w:t>
-            </w:r>
-            <w:proofErr w:type="spellEnd"/>
           </w:p>
         </w:tc>
         <w:tc>
@@ -974,7 +684,6 @@
                 <w14:ligatures w14:val="none"/>
               </w:rPr>
             </w:pPr>
-            <w:proofErr w:type="spellStart"/>
             <w:r>
               <w:rPr>
                 <w:rFonts w:ascii="Courier New" w:eastAsia="Times New Roman" w:hAnsi="Courier New" w:cs="Courier New"/>
@@ -987,7 +696,6 @@
               </w:rPr>
               <w:t>ohtáíhksoohpattsaakihp</w:t>
             </w:r>
-            <w:proofErr w:type="spellEnd"/>
           </w:p>
         </w:tc>
         <w:tc>
@@ -1056,33 +764,7 @@
                 <w:lang w:eastAsia="en-CA"/>
                 <w14:ligatures w14:val="none"/>
               </w:rPr>
-              <w:t>"@</w:t>
-            </w:r>
-            <w:proofErr w:type="spellStart"/>
-            <w:r>
-              <w:rPr>
-                <w:rFonts w:ascii="Courier New" w:eastAsia="Times New Roman" w:hAnsi="Courier New" w:cs="Courier New"/>
-                <w:color w:val="000000"/>
-                <w:kern w:val="0"/>
-                <w:sz w:val="14"/>
-                <w:szCs w:val="14"/>
-                <w:lang w:eastAsia="en-CA"/>
-                <w14:ligatures w14:val="none"/>
-              </w:rPr>
-              <w:t>D.person.NULL</w:t>
-            </w:r>
-            <w:proofErr w:type="spellEnd"/>
-            <w:r>
-              <w:rPr>
-                <w:rFonts w:ascii="Courier New" w:eastAsia="Times New Roman" w:hAnsi="Courier New" w:cs="Courier New"/>
-                <w:color w:val="000000"/>
-                <w:kern w:val="0"/>
-                <w:sz w:val="14"/>
-                <w:szCs w:val="14"/>
-                <w:lang w:eastAsia="en-CA"/>
-                <w14:ligatures w14:val="none"/>
-              </w:rPr>
-              <w:t>@"</w:t>
+              <w:t>"@D.person.NULL@"</w:t>
             </w:r>
           </w:p>
         </w:tc>
@@ -1149,7 +831,7 @@
           <w:lang w:eastAsia="en-CA"/>
           <w14:ligatures w14:val="none"/>
         </w:rPr>
-        <w:t>@R.person.NULL@iihtáíhksoohpattsaakio'pa</w:t>
+        <w:t>@R.person.NULL@iihtáíhksoohpattsaakio'pa:@R.person.NULL@iihtáíhksoohpattsaakio'p</w:t>
       </w:r>
       <w:r>
         <w:rPr>
@@ -1161,8 +843,36 @@
           <w:lang w:eastAsia="en-CA"/>
           <w14:ligatures w14:val="none"/>
         </w:rPr>
-        <w:t>:</w:t>
-      </w:r>
+        <w:tab/>
+        <w:t>NA ;</w:t>
+      </w:r>
+    </w:p>
+    <w:p>
+      <w:pPr>
+        <w:pStyle w:val="ListParagraph"/>
+        <w:numPr>
+          <w:ilvl w:val="0"/>
+          <w:numId w:val="39"/>
+        </w:numPr>
+        <w:rPr>
+          <w:lang w:val="en-US"/>
+        </w:rPr>
+      </w:pPr>
+      <w:r>
+        <w:rPr>
+          <w:lang w:val="en-US"/>
+        </w:rPr>
+        <w:t>Person:</w:t>
+      </w:r>
+    </w:p>
+    <w:p>
+      <w:pPr>
+        <w:rPr>
+          <w:sz w:val="16"/>
+          <w:szCs w:val="16"/>
+          <w:lang w:val="en-US"/>
+        </w:rPr>
+      </w:pPr>
       <w:r>
         <w:rPr>
           <w:rFonts w:ascii="Courier New" w:eastAsia="Times New Roman" w:hAnsi="Courier New" w:cs="Courier New"/>
@@ -1173,7 +883,7 @@
           <w:lang w:eastAsia="en-CA"/>
           <w14:ligatures w14:val="none"/>
         </w:rPr>
-        <w:t>@R.person.NULL@iihtáíhksoohpattsaakio'p</w:t>
+        <w:t>@D.person.NULL@iihtáíhksoohpattsaakio'pa:@D.person.NULL@</w:t>
       </w:r>
       <w:r>
         <w:rPr>
@@ -1185,9 +895,8 @@
           <w:lang w:eastAsia="en-CA"/>
           <w14:ligatures w14:val="none"/>
         </w:rPr>
-        <w:tab/>
-      </w:r>
-      <w:proofErr w:type="gramStart"/>
+        <w:t>%^SPomohtáíhksoohpattsaakihp</w:t>
+      </w:r>
       <w:r>
         <w:rPr>
           <w:rFonts w:ascii="Courier New" w:eastAsia="Times New Roman" w:hAnsi="Courier New" w:cs="Courier New"/>
@@ -1198,8 +907,36 @@
           <w:lang w:eastAsia="en-CA"/>
           <w14:ligatures w14:val="none"/>
         </w:rPr>
-        <w:t>NA</w:t>
-      </w:r>
+        <w:tab/>
+        <w:t>NA ;</w:t>
+      </w:r>
+    </w:p>
+    <w:p>
+      <w:pPr>
+        <w:pStyle w:val="ListParagraph"/>
+        <w:numPr>
+          <w:ilvl w:val="0"/>
+          <w:numId w:val="39"/>
+        </w:numPr>
+        <w:rPr>
+          <w:lang w:val="en-US"/>
+        </w:rPr>
+      </w:pPr>
+      <w:r>
+        <w:rPr>
+          <w:lang w:val="en-US"/>
+        </w:rPr>
+        <w:t>Elsewhere:</w:t>
+      </w:r>
+    </w:p>
+    <w:p>
+      <w:pPr>
+        <w:rPr>
+          <w:sz w:val="20"/>
+          <w:szCs w:val="20"/>
+          <w:lang w:val="en-US"/>
+        </w:rPr>
+      </w:pPr>
       <w:r>
         <w:rPr>
           <w:rFonts w:ascii="Courier New" w:eastAsia="Times New Roman" w:hAnsi="Courier New" w:cs="Courier New"/>
@@ -1210,42 +947,8 @@
           <w:lang w:eastAsia="en-CA"/>
           <w14:ligatures w14:val="none"/>
         </w:rPr>
-        <w:t xml:space="preserve"> ;</w:t>
-      </w:r>
-      <w:proofErr w:type="gramEnd"/>
-    </w:p>
-    <w:p>
-      <w:pPr>
-        <w:pStyle w:val="ListParagraph"/>
-        <w:numPr>
-          <w:ilvl w:val="0"/>
-          <w:numId w:val="39"/>
-        </w:numPr>
-        <w:rPr>
-          <w:lang w:val="en-US"/>
-        </w:rPr>
-      </w:pPr>
-      <w:r>
-        <w:rPr>
-          <w:lang w:val="en-US"/>
-        </w:rPr>
-        <w:t>Person</w:t>
-      </w:r>
-      <w:r>
-        <w:rPr>
-          <w:lang w:val="en-US"/>
-        </w:rPr>
-        <w:t>:</w:t>
-      </w:r>
-    </w:p>
-    <w:p>
-      <w:pPr>
-        <w:rPr>
-          <w:sz w:val="16"/>
-          <w:szCs w:val="16"/>
-          <w:lang w:val="en-US"/>
-        </w:rPr>
-      </w:pPr>
+        <w:t>@R.person.NULL@iihtáíhksoohpattsaakio'pa:@R.person.NULL@</w:t>
+      </w:r>
       <w:r>
         <w:rPr>
           <w:rFonts w:ascii="Courier New" w:eastAsia="Times New Roman" w:hAnsi="Courier New" w:cs="Courier New"/>
@@ -1256,7 +959,7 @@
           <w:lang w:eastAsia="en-CA"/>
           <w14:ligatures w14:val="none"/>
         </w:rPr>
-        <w:t>@</w:t>
+        <w:t>o</w:t>
       </w:r>
       <w:r>
         <w:rPr>
@@ -1268,7 +971,7 @@
           <w:lang w:eastAsia="en-CA"/>
           <w14:ligatures w14:val="none"/>
         </w:rPr>
-        <w:t>D</w:t>
+        <w:t>htáíhksoohpattsaakio'p</w:t>
       </w:r>
       <w:r>
         <w:rPr>
@@ -1280,8 +983,18 @@
           <w:lang w:eastAsia="en-CA"/>
           <w14:ligatures w14:val="none"/>
         </w:rPr>
-        <w:t>.person.NULL@iihtáíhksoohpattsaakio'pa:@</w:t>
-      </w:r>
+        <w:tab/>
+        <w:t>NA ;</w:t>
+      </w:r>
+    </w:p>
+    <w:p>
+      <w:pPr>
+        <w:rPr>
+          <w:sz w:val="16"/>
+          <w:szCs w:val="16"/>
+          <w:lang w:val="en-US"/>
+        </w:rPr>
+      </w:pPr>
       <w:r>
         <w:rPr>
           <w:rFonts w:ascii="Courier New" w:eastAsia="Times New Roman" w:hAnsi="Courier New" w:cs="Courier New"/>
@@ -1292,7 +1005,7 @@
           <w:lang w:eastAsia="en-CA"/>
           <w14:ligatures w14:val="none"/>
         </w:rPr>
-        <w:t>D</w:t>
+        <w:t>@D.person.NULL@iihtáíhksoohpattsaakio'pa:@D.person.NULL@</w:t>
       </w:r>
       <w:r>
         <w:rPr>
@@ -1304,7 +1017,7 @@
           <w:lang w:eastAsia="en-CA"/>
           <w14:ligatures w14:val="none"/>
         </w:rPr>
-        <w:t>.person.NULL@</w:t>
+        <w:t>ohtáíhksoohpattsaakihp</w:t>
       </w:r>
       <w:r>
         <w:rPr>
@@ -1316,188 +1029,9 @@
           <w:lang w:eastAsia="en-CA"/>
           <w14:ligatures w14:val="none"/>
         </w:rPr>
-        <w:t>%^SPomohtáíhksoohpattsaakihp</w:t>
-      </w:r>
-      <w:r>
-        <w:rPr>
-          <w:rFonts w:ascii="Courier New" w:eastAsia="Times New Roman" w:hAnsi="Courier New" w:cs="Courier New"/>
-          <w:color w:val="000000"/>
-          <w:kern w:val="0"/>
-          <w:sz w:val="16"/>
-          <w:szCs w:val="16"/>
-          <w:lang w:eastAsia="en-CA"/>
-          <w14:ligatures w14:val="none"/>
-        </w:rPr>
         <w:tab/>
-      </w:r>
-      <w:proofErr w:type="gramStart"/>
-      <w:r>
-        <w:rPr>
-          <w:rFonts w:ascii="Courier New" w:eastAsia="Times New Roman" w:hAnsi="Courier New" w:cs="Courier New"/>
-          <w:color w:val="000000"/>
-          <w:kern w:val="0"/>
-          <w:sz w:val="16"/>
-          <w:szCs w:val="16"/>
-          <w:lang w:eastAsia="en-CA"/>
-          <w14:ligatures w14:val="none"/>
-        </w:rPr>
         <w:t>NA ;</w:t>
       </w:r>
-      <w:proofErr w:type="gramEnd"/>
-    </w:p>
-    <w:p>
-      <w:pPr>
-        <w:pStyle w:val="ListParagraph"/>
-        <w:numPr>
-          <w:ilvl w:val="0"/>
-          <w:numId w:val="39"/>
-        </w:numPr>
-        <w:rPr>
-          <w:lang w:val="en-US"/>
-        </w:rPr>
-      </w:pPr>
-      <w:r>
-        <w:rPr>
-          <w:lang w:val="en-US"/>
-        </w:rPr>
-        <w:t>Elsewhere</w:t>
-      </w:r>
-      <w:r>
-        <w:rPr>
-          <w:lang w:val="en-US"/>
-        </w:rPr>
-        <w:t>:</w:t>
-      </w:r>
-    </w:p>
-    <w:p>
-      <w:pPr>
-        <w:rPr>
-          <w:sz w:val="20"/>
-          <w:szCs w:val="20"/>
-          <w:lang w:val="en-US"/>
-        </w:rPr>
-      </w:pPr>
-      <w:r>
-        <w:rPr>
-          <w:rFonts w:ascii="Courier New" w:eastAsia="Times New Roman" w:hAnsi="Courier New" w:cs="Courier New"/>
-          <w:color w:val="000000"/>
-          <w:kern w:val="0"/>
-          <w:sz w:val="16"/>
-          <w:szCs w:val="16"/>
-          <w:lang w:eastAsia="en-CA"/>
-          <w14:ligatures w14:val="none"/>
-        </w:rPr>
-        <w:t>@R.person.NULL@iihtáíhksoohpattsaakio'pa:@R.person.NULL@</w:t>
-      </w:r>
-      <w:r>
-        <w:rPr>
-          <w:rFonts w:ascii="Courier New" w:eastAsia="Times New Roman" w:hAnsi="Courier New" w:cs="Courier New"/>
-          <w:color w:val="000000"/>
-          <w:kern w:val="0"/>
-          <w:sz w:val="16"/>
-          <w:szCs w:val="16"/>
-          <w:lang w:eastAsia="en-CA"/>
-          <w14:ligatures w14:val="none"/>
-        </w:rPr>
-        <w:t>o</w:t>
-      </w:r>
-      <w:r>
-        <w:rPr>
-          <w:rFonts w:ascii="Courier New" w:eastAsia="Times New Roman" w:hAnsi="Courier New" w:cs="Courier New"/>
-          <w:color w:val="000000"/>
-          <w:kern w:val="0"/>
-          <w:sz w:val="16"/>
-          <w:szCs w:val="16"/>
-          <w:lang w:eastAsia="en-CA"/>
-          <w14:ligatures w14:val="none"/>
-        </w:rPr>
-        <w:t>htáíhksoohpattsaakio'p</w:t>
-      </w:r>
-      <w:r>
-        <w:rPr>
-          <w:rFonts w:ascii="Courier New" w:eastAsia="Times New Roman" w:hAnsi="Courier New" w:cs="Courier New"/>
-          <w:color w:val="000000"/>
-          <w:kern w:val="0"/>
-          <w:sz w:val="16"/>
-          <w:szCs w:val="16"/>
-          <w:lang w:eastAsia="en-CA"/>
-          <w14:ligatures w14:val="none"/>
-        </w:rPr>
-        <w:tab/>
-      </w:r>
-      <w:proofErr w:type="gramStart"/>
-      <w:r>
-        <w:rPr>
-          <w:rFonts w:ascii="Courier New" w:eastAsia="Times New Roman" w:hAnsi="Courier New" w:cs="Courier New"/>
-          <w:color w:val="000000"/>
-          <w:kern w:val="0"/>
-          <w:sz w:val="16"/>
-          <w:szCs w:val="16"/>
-          <w:lang w:eastAsia="en-CA"/>
-          <w14:ligatures w14:val="none"/>
-        </w:rPr>
-        <w:t>NA ;</w:t>
-      </w:r>
-      <w:proofErr w:type="gramEnd"/>
-    </w:p>
-    <w:p>
-      <w:pPr>
-        <w:rPr>
-          <w:sz w:val="16"/>
-          <w:szCs w:val="16"/>
-          <w:lang w:val="en-US"/>
-        </w:rPr>
-      </w:pPr>
-      <w:r>
-        <w:rPr>
-          <w:rFonts w:ascii="Courier New" w:eastAsia="Times New Roman" w:hAnsi="Courier New" w:cs="Courier New"/>
-          <w:color w:val="000000"/>
-          <w:kern w:val="0"/>
-          <w:sz w:val="16"/>
-          <w:szCs w:val="16"/>
-          <w:lang w:eastAsia="en-CA"/>
-          <w14:ligatures w14:val="none"/>
-        </w:rPr>
-        <w:t>@D.person.NULL@iihtáíhksoohpattsaakio'pa:@D.person.NULL@</w:t>
-      </w:r>
-      <w:r>
-        <w:rPr>
-          <w:rFonts w:ascii="Courier New" w:eastAsia="Times New Roman" w:hAnsi="Courier New" w:cs="Courier New"/>
-          <w:color w:val="000000"/>
-          <w:kern w:val="0"/>
-          <w:sz w:val="16"/>
-          <w:szCs w:val="16"/>
-          <w:lang w:eastAsia="en-CA"/>
-          <w14:ligatures w14:val="none"/>
-        </w:rPr>
-        <w:t>ohtáíhksoohpattsaakihp</w:t>
-      </w:r>
-      <w:r>
-        <w:rPr>
-          <w:rFonts w:ascii="Courier New" w:eastAsia="Times New Roman" w:hAnsi="Courier New" w:cs="Courier New"/>
-          <w:color w:val="000000"/>
-          <w:kern w:val="0"/>
-          <w:sz w:val="16"/>
-          <w:szCs w:val="16"/>
-          <w:lang w:eastAsia="en-CA"/>
-          <w14:ligatures w14:val="none"/>
-        </w:rPr>
-        <w:tab/>
-      </w:r>
-      <w:proofErr w:type="gramStart"/>
-      <w:r>
-        <w:rPr>
-          <w:rFonts w:ascii="Courier New" w:eastAsia="Times New Roman" w:hAnsi="Courier New" w:cs="Courier New"/>
-          <w:color w:val="000000"/>
-          <w:kern w:val="0"/>
-          <w:sz w:val="16"/>
-          <w:szCs w:val="16"/>
-          <w:lang w:eastAsia="en-CA"/>
-          <w14:ligatures w14:val="none"/>
-        </w:rPr>
-        <w:t>NA ;</w:t>
-      </w:r>
-      <w:proofErr w:type="gramEnd"/>
     </w:p>
     <w:p>
       <w:pPr>
@@ -2013,16 +1547,8 @@
         <w:rPr>
           <w:lang w:val="en-US"/>
         </w:rPr>
-        <w:t>Will usually be the same as others of the same category, except for nouns that require -</w:t>
-      </w:r>
-      <w:proofErr w:type="spellStart"/>
-      <w:r>
-        <w:rPr>
-          <w:lang w:val="en-US"/>
-        </w:rPr>
-        <w:t>im</w:t>
-      </w:r>
-      <w:proofErr w:type="spellEnd"/>
+        <w:t>Will usually be the same as others of the same category, except for nouns that require -im</w:t>
+      </w:r>
     </w:p>
     <w:p>
       <w:pPr>
@@ -2120,21 +1646,7 @@
         <w:rPr>
           <w:lang w:val="en-US"/>
         </w:rPr>
-        <w:t>, if k&gt;</w:t>
-      </w:r>
-      <w:proofErr w:type="spellStart"/>
-      <w:r>
-        <w:rPr>
-          <w:lang w:val="en-US"/>
-        </w:rPr>
-        <w:t>ks</w:t>
-      </w:r>
-      <w:proofErr w:type="spellEnd"/>
-      <w:r>
-        <w:rPr>
-          <w:lang w:val="en-US"/>
-        </w:rPr>
-        <w:t>, i2</w:t>
+        <w:t>, if k&gt;ks, i2</w:t>
       </w:r>
     </w:p>
     <w:p>
@@ -2493,6 +2005,24 @@
       <w:pPr>
         <w:pStyle w:val="ListParagraph"/>
         <w:numPr>
+          <w:ilvl w:val="1"/>
+          <w:numId w:val="37"/>
+        </w:numPr>
+        <w:rPr>
+          <w:lang w:val="en-US"/>
+        </w:rPr>
+      </w:pPr>
+      <w:r>
+        <w:rPr>
+          <w:lang w:val="en-US"/>
+        </w:rPr>
+        <w:t>Sometimes, diphthongization is assumed, e.g. when a verb derived from verb for which this is documented, include a note like “diph cf [other verb]”</w:t>
+      </w:r>
+    </w:p>
+    <w:p>
+      <w:pPr>
+        <w:pStyle w:val="ListParagraph"/>
+        <w:numPr>
           <w:ilvl w:val="0"/>
           <w:numId w:val="37"/>
         </w:numPr>
@@ -2636,15 +2166,344 @@
         <w:rPr>
           <w:lang w:val="en-US"/>
         </w:rPr>
-        <w:t>(this trigger also occurs at the beginning of all imperatives, to interact with IC or IMP as needed)</w:t>
-      </w:r>
-    </w:p>
-    <w:p>
-      <w:pPr>
-        <w:rPr>
-          <w:lang w:val="en-US"/>
-        </w:rPr>
-      </w:pPr>
+        <w:t>(this trigger also occurs at the beginning of all imperatives</w:t>
+      </w:r>
+      <w:r>
+        <w:rPr>
+          <w:lang w:val="en-US"/>
+        </w:rPr>
+        <w:t xml:space="preserve"> in the lexc</w:t>
+      </w:r>
+      <w:r>
+        <w:rPr>
+          <w:lang w:val="en-US"/>
+        </w:rPr>
+        <w:t>, to interact with IC or IMP as needed)</w:t>
+      </w:r>
+    </w:p>
+    <w:p>
+      <w:pPr>
+        <w:rPr>
+          <w:lang w:val="en-US"/>
+        </w:rPr>
+      </w:pPr>
+    </w:p>
+    <w:p>
+      <w:pPr>
+        <w:rPr>
+          <w:lang w:val="en-US"/>
+        </w:rPr>
+      </w:pPr>
+    </w:p>
+    <w:p>
+      <w:pPr>
+        <w:rPr>
+          <w:lang w:val="en-US"/>
+        </w:rPr>
+      </w:pPr>
+    </w:p>
+    <w:p>
+      <w:pPr>
+        <w:rPr>
+          <w:lang w:val="en-US"/>
+        </w:rPr>
+      </w:pPr>
+    </w:p>
+    <w:p>
+      <w:pPr>
+        <w:rPr>
+          <w:lang w:val="en-US"/>
+        </w:rPr>
+      </w:pPr>
+      <w:r>
+        <w:rPr>
+          <w:lang w:val="en-US"/>
+        </w:rPr>
+        <w:lastRenderedPageBreak/>
+        <w:t>Katie’s system of assumptions</w:t>
+      </w:r>
+      <w:r>
+        <w:rPr>
+          <w:lang w:val="en-US"/>
+        </w:rPr>
+        <w:t>/questions</w:t>
+      </w:r>
+    </w:p>
+    <w:p>
+      <w:pPr>
+        <w:pStyle w:val="ListParagraph"/>
+        <w:numPr>
+          <w:ilvl w:val="0"/>
+          <w:numId w:val="40"/>
+        </w:numPr>
+        <w:rPr>
+          <w:lang w:val="en-US"/>
+        </w:rPr>
+      </w:pPr>
+      <w:r>
+        <w:rPr>
+          <w:lang w:val="en-US"/>
+        </w:rPr>
+        <w:t xml:space="preserve">“assumed” </w:t>
+      </w:r>
+    </w:p>
+    <w:p>
+      <w:pPr>
+        <w:pStyle w:val="ListParagraph"/>
+        <w:numPr>
+          <w:ilvl w:val="1"/>
+          <w:numId w:val="40"/>
+        </w:numPr>
+        <w:rPr>
+          <w:lang w:val="en-US"/>
+        </w:rPr>
+      </w:pPr>
+      <w:r>
+        <w:rPr>
+          <w:lang w:val="en-US"/>
+        </w:rPr>
+        <w:t>pers assumed (based on example for elsewhere) or vice versa, if both are assumed, the assumption is that the initial vowel holds across all three forms</w:t>
+      </w:r>
+    </w:p>
+    <w:p>
+      <w:pPr>
+        <w:pStyle w:val="ListParagraph"/>
+        <w:numPr>
+          <w:ilvl w:val="1"/>
+          <w:numId w:val="40"/>
+        </w:numPr>
+        <w:rPr>
+          <w:lang w:val="en-US"/>
+        </w:rPr>
+      </w:pPr>
+      <w:r>
+        <w:rPr>
+          <w:lang w:val="en-US"/>
+        </w:rPr>
+        <w:t>for stems that begin in consonants that say i2 assumed, this is based on the frequency of i2 deleting initially</w:t>
+      </w:r>
+    </w:p>
+    <w:p>
+      <w:pPr>
+        <w:pStyle w:val="ListParagraph"/>
+        <w:numPr>
+          <w:ilvl w:val="1"/>
+          <w:numId w:val="40"/>
+        </w:numPr>
+        <w:rPr>
+          <w:lang w:val="en-US"/>
+        </w:rPr>
+      </w:pPr>
+      <w:r>
+        <w:rPr>
+          <w:lang w:val="en-US"/>
+        </w:rPr>
+        <w:t>n2, s2 assumed: no plural example, but assumed based on the morphemes involved</w:t>
+      </w:r>
+    </w:p>
+    <w:p>
+      <w:pPr>
+        <w:pStyle w:val="ListParagraph"/>
+        <w:numPr>
+          <w:ilvl w:val="0"/>
+          <w:numId w:val="40"/>
+        </w:numPr>
+        <w:rPr>
+          <w:lang w:val="en-US"/>
+        </w:rPr>
+      </w:pPr>
+      <w:r>
+        <w:rPr>
+          <w:lang w:val="en-US"/>
+        </w:rPr>
+        <w:t xml:space="preserve">“unknown” </w:t>
+      </w:r>
+    </w:p>
+    <w:p>
+      <w:pPr>
+        <w:pStyle w:val="ListParagraph"/>
+        <w:numPr>
+          <w:ilvl w:val="1"/>
+          <w:numId w:val="40"/>
+        </w:numPr>
+        <w:rPr>
+          <w:lang w:val="en-US"/>
+        </w:rPr>
+      </w:pPr>
+      <w:r>
+        <w:rPr>
+          <w:lang w:val="en-US"/>
+        </w:rPr>
+        <w:t>Could be i2, n2 but no evidence/related forms to check against, so not coded</w:t>
+      </w:r>
+    </w:p>
+    <w:p>
+      <w:pPr>
+        <w:pStyle w:val="ListParagraph"/>
+        <w:numPr>
+          <w:ilvl w:val="0"/>
+          <w:numId w:val="40"/>
+        </w:numPr>
+        <w:rPr>
+          <w:lang w:val="en-US"/>
+        </w:rPr>
+      </w:pPr>
+      <w:r>
+        <w:rPr>
+          <w:lang w:val="en-US"/>
+        </w:rPr>
+        <w:t xml:space="preserve">“cf [other entry]” </w:t>
+      </w:r>
+    </w:p>
+    <w:p>
+      <w:pPr>
+        <w:pStyle w:val="ListParagraph"/>
+        <w:numPr>
+          <w:ilvl w:val="1"/>
+          <w:numId w:val="40"/>
+        </w:numPr>
+        <w:rPr>
+          <w:lang w:val="en-US"/>
+        </w:rPr>
+      </w:pPr>
+      <w:r>
+        <w:rPr>
+          <w:lang w:val="en-US"/>
+        </w:rPr>
+        <w:t>A</w:t>
+      </w:r>
+      <w:r>
+        <w:rPr>
+          <w:lang w:val="en-US"/>
+        </w:rPr>
+        <w:t>llomorphy based on another stem, where form and meaning are clearly related</w:t>
+      </w:r>
+    </w:p>
+    <w:p>
+      <w:pPr>
+        <w:pStyle w:val="ListParagraph"/>
+        <w:numPr>
+          <w:ilvl w:val="1"/>
+          <w:numId w:val="40"/>
+        </w:numPr>
+        <w:rPr>
+          <w:lang w:val="en-US"/>
+        </w:rPr>
+      </w:pPr>
+      <w:r>
+        <w:rPr>
+          <w:lang w:val="en-US"/>
+        </w:rPr>
+        <w:t>If followed by a question mark, the relationship between forms is less certain</w:t>
+      </w:r>
+    </w:p>
+    <w:p>
+      <w:pPr>
+        <w:pStyle w:val="ListParagraph"/>
+        <w:numPr>
+          <w:ilvl w:val="0"/>
+          <w:numId w:val="40"/>
+        </w:numPr>
+        <w:rPr>
+          <w:lang w:val="en-US"/>
+        </w:rPr>
+      </w:pPr>
+      <w:r>
+        <w:rPr>
+          <w:lang w:val="en-US"/>
+        </w:rPr>
+        <w:t>“VLV?”</w:t>
+      </w:r>
+    </w:p>
+    <w:p>
+      <w:pPr>
+        <w:pStyle w:val="ListParagraph"/>
+        <w:numPr>
+          <w:ilvl w:val="1"/>
+          <w:numId w:val="40"/>
+        </w:numPr>
+        <w:rPr>
+          <w:lang w:val="en-US"/>
+        </w:rPr>
+      </w:pPr>
+      <w:r>
+        <w:rPr>
+          <w:lang w:val="en-US"/>
+        </w:rPr>
+        <w:t>Could be a case of predictable variable length in vowels, but needs more research and hasn’t been modelled yet; where examples clearly show length variation this is hard coded</w:t>
+      </w:r>
+    </w:p>
+    <w:p>
+      <w:pPr>
+        <w:pStyle w:val="ListParagraph"/>
+        <w:numPr>
+          <w:ilvl w:val="0"/>
+          <w:numId w:val="40"/>
+        </w:numPr>
+        <w:rPr>
+          <w:lang w:val="en-US"/>
+        </w:rPr>
+      </w:pPr>
+      <w:r>
+        <w:rPr>
+          <w:lang w:val="en-US"/>
+        </w:rPr>
+        <w:t>“short prefix?”</w:t>
+      </w:r>
+    </w:p>
+    <w:p>
+      <w:pPr>
+        <w:pStyle w:val="ListParagraph"/>
+        <w:numPr>
+          <w:ilvl w:val="1"/>
+          <w:numId w:val="40"/>
+        </w:numPr>
+        <w:rPr>
+          <w:lang w:val="en-US"/>
+        </w:rPr>
+      </w:pPr>
+      <w:r>
+        <w:rPr>
+          <w:lang w:val="en-US"/>
+        </w:rPr>
+        <w:t>Uncertain if possession takes short prefix</w:t>
+      </w:r>
+    </w:p>
+    <w:p>
+      <w:pPr>
+        <w:pStyle w:val="ListParagraph"/>
+        <w:numPr>
+          <w:ilvl w:val="0"/>
+          <w:numId w:val="40"/>
+        </w:numPr>
+        <w:rPr>
+          <w:lang w:val="en-US"/>
+        </w:rPr>
+      </w:pPr>
+      <w:r>
+        <w:rPr>
+          <w:lang w:val="en-US"/>
+        </w:rPr>
+        <w:t>“?” (just a question mark)</w:t>
+      </w:r>
+    </w:p>
+    <w:p>
+      <w:pPr>
+        <w:pStyle w:val="ListParagraph"/>
+        <w:numPr>
+          <w:ilvl w:val="1"/>
+          <w:numId w:val="40"/>
+        </w:numPr>
+        <w:rPr>
+          <w:lang w:val="en-US"/>
+        </w:rPr>
+      </w:pPr>
+      <w:r>
+        <w:rPr>
+          <w:lang w:val="en-US"/>
+        </w:rPr>
+        <w:t>No related forms to check against or examples to show, especially used for stems that start in consonants, so their non-initial forms could do a number of things</w:t>
+      </w:r>
     </w:p>
     <w:sectPr>
       <w:pgSz w:w="12240" w:h="15840"/>
@@ -3240,6 +3099,119 @@
     </w:lvl>
   </w:abstractNum>
   <w:abstractNum w:abstractNumId="5" w15:restartNumberingAfterBreak="0">
+    <w:nsid w:val="2B312F14"/>
+    <w:multiLevelType w:val="hybridMultilevel"/>
+    <w:tmpl w:val="85A6BD92"/>
+    <w:lvl w:ilvl="0" w:tplc="10090001">
+      <w:start w:val="1"/>
+      <w:numFmt w:val="bullet"/>
+      <w:lvlText w:val=""/>
+      <w:lvlJc w:val="left"/>
+      <w:pPr>
+        <w:ind w:left="720" w:hanging="360"/>
+      </w:pPr>
+      <w:rPr>
+        <w:rFonts w:ascii="Symbol" w:hAnsi="Symbol" w:hint="default"/>
+      </w:rPr>
+    </w:lvl>
+    <w:lvl w:ilvl="1" w:tplc="10090003">
+      <w:start w:val="1"/>
+      <w:numFmt w:val="bullet"/>
+      <w:lvlText w:val="o"/>
+      <w:lvlJc w:val="left"/>
+      <w:pPr>
+        <w:ind w:left="1440" w:hanging="360"/>
+      </w:pPr>
+      <w:rPr>
+        <w:rFonts w:ascii="Courier New" w:hAnsi="Courier New" w:cs="Courier New" w:hint="default"/>
+      </w:rPr>
+    </w:lvl>
+    <w:lvl w:ilvl="2" w:tplc="10090005" w:tentative="1">
+      <w:start w:val="1"/>
+      <w:numFmt w:val="bullet"/>
+      <w:lvlText w:val=""/>
+      <w:lvlJc w:val="left"/>
+      <w:pPr>
+        <w:ind w:left="2160" w:hanging="360"/>
+      </w:pPr>
+      <w:rPr>
+        <w:rFonts w:ascii="Wingdings" w:hAnsi="Wingdings" w:hint="default"/>
+      </w:rPr>
+    </w:lvl>
+    <w:lvl w:ilvl="3" w:tplc="10090001" w:tentative="1">
+      <w:start w:val="1"/>
+      <w:numFmt w:val="bullet"/>
+      <w:lvlText w:val=""/>
+      <w:lvlJc w:val="left"/>
+      <w:pPr>
+        <w:ind w:left="2880" w:hanging="360"/>
+      </w:pPr>
+      <w:rPr>
+        <w:rFonts w:ascii="Symbol" w:hAnsi="Symbol" w:hint="default"/>
+      </w:rPr>
+    </w:lvl>
+    <w:lvl w:ilvl="4" w:tplc="10090003" w:tentative="1">
+      <w:start w:val="1"/>
+      <w:numFmt w:val="bullet"/>
+      <w:lvlText w:val="o"/>
+      <w:lvlJc w:val="left"/>
+      <w:pPr>
+        <w:ind w:left="3600" w:hanging="360"/>
+      </w:pPr>
+      <w:rPr>
+        <w:rFonts w:ascii="Courier New" w:hAnsi="Courier New" w:cs="Courier New" w:hint="default"/>
+      </w:rPr>
+    </w:lvl>
+    <w:lvl w:ilvl="5" w:tplc="10090005" w:tentative="1">
+      <w:start w:val="1"/>
+      <w:numFmt w:val="bullet"/>
+      <w:lvlText w:val=""/>
+      <w:lvlJc w:val="left"/>
+      <w:pPr>
+        <w:ind w:left="4320" w:hanging="360"/>
+      </w:pPr>
+      <w:rPr>
+        <w:rFonts w:ascii="Wingdings" w:hAnsi="Wingdings" w:hint="default"/>
+      </w:rPr>
+    </w:lvl>
+    <w:lvl w:ilvl="6" w:tplc="10090001" w:tentative="1">
+      <w:start w:val="1"/>
+      <w:numFmt w:val="bullet"/>
+      <w:lvlText w:val=""/>
+      <w:lvlJc w:val="left"/>
+      <w:pPr>
+        <w:ind w:left="5040" w:hanging="360"/>
+      </w:pPr>
+      <w:rPr>
+        <w:rFonts w:ascii="Symbol" w:hAnsi="Symbol" w:hint="default"/>
+      </w:rPr>
+    </w:lvl>
+    <w:lvl w:ilvl="7" w:tplc="10090003" w:tentative="1">
+      <w:start w:val="1"/>
+      <w:numFmt w:val="bullet"/>
+      <w:lvlText w:val="o"/>
+      <w:lvlJc w:val="left"/>
+      <w:pPr>
+        <w:ind w:left="5760" w:hanging="360"/>
+      </w:pPr>
+      <w:rPr>
+        <w:rFonts w:ascii="Courier New" w:hAnsi="Courier New" w:cs="Courier New" w:hint="default"/>
+      </w:rPr>
+    </w:lvl>
+    <w:lvl w:ilvl="8" w:tplc="10090005" w:tentative="1">
+      <w:start w:val="1"/>
+      <w:numFmt w:val="bullet"/>
+      <w:lvlText w:val=""/>
+      <w:lvlJc w:val="left"/>
+      <w:pPr>
+        <w:ind w:left="6480" w:hanging="360"/>
+      </w:pPr>
+      <w:rPr>
+        <w:rFonts w:ascii="Wingdings" w:hAnsi="Wingdings" w:hint="default"/>
+      </w:rPr>
+    </w:lvl>
+  </w:abstractNum>
+  <w:abstractNum w:abstractNumId="6" w15:restartNumberingAfterBreak="0">
     <w:nsid w:val="304912E9"/>
     <w:multiLevelType w:val="hybridMultilevel"/>
     <w:tmpl w:val="764E0E22"/>
@@ -3352,7 +3324,7 @@
       </w:rPr>
     </w:lvl>
   </w:abstractNum>
-  <w:abstractNum w:abstractNumId="6" w15:restartNumberingAfterBreak="0">
+  <w:abstractNum w:abstractNumId="7" w15:restartNumberingAfterBreak="0">
     <w:nsid w:val="309A39B5"/>
     <w:multiLevelType w:val="multilevel"/>
     <w:tmpl w:val="2264A022"/>
@@ -3493,7 +3465,7 @@
       </w:rPr>
     </w:lvl>
   </w:abstractNum>
-  <w:abstractNum w:abstractNumId="7" w15:restartNumberingAfterBreak="0">
+  <w:abstractNum w:abstractNumId="8" w15:restartNumberingAfterBreak="0">
     <w:nsid w:val="403C0EC8"/>
     <w:multiLevelType w:val="hybridMultilevel"/>
     <w:tmpl w:val="87426452"/>
@@ -3606,7 +3578,7 @@
       </w:rPr>
     </w:lvl>
   </w:abstractNum>
-  <w:abstractNum w:abstractNumId="8" w15:restartNumberingAfterBreak="0">
+  <w:abstractNum w:abstractNumId="9" w15:restartNumberingAfterBreak="0">
     <w:nsid w:val="408F6278"/>
     <w:multiLevelType w:val="hybridMultilevel"/>
     <w:tmpl w:val="6F489D90"/>
@@ -3719,7 +3691,7 @@
       </w:rPr>
     </w:lvl>
   </w:abstractNum>
-  <w:abstractNum w:abstractNumId="9" w15:restartNumberingAfterBreak="0">
+  <w:abstractNum w:abstractNumId="10" w15:restartNumberingAfterBreak="0">
     <w:nsid w:val="424218AE"/>
     <w:multiLevelType w:val="multilevel"/>
     <w:tmpl w:val="6B20303A"/>
@@ -3888,7 +3860,7 @@
       </w:rPr>
     </w:lvl>
   </w:abstractNum>
-  <w:abstractNum w:abstractNumId="10" w15:restartNumberingAfterBreak="0">
+  <w:abstractNum w:abstractNumId="11" w15:restartNumberingAfterBreak="0">
     <w:nsid w:val="44A35AFE"/>
     <w:multiLevelType w:val="hybridMultilevel"/>
     <w:tmpl w:val="F9FA6F54"/>
@@ -4001,7 +3973,7 @@
       </w:rPr>
     </w:lvl>
   </w:abstractNum>
-  <w:abstractNum w:abstractNumId="11" w15:restartNumberingAfterBreak="0">
+  <w:abstractNum w:abstractNumId="12" w15:restartNumberingAfterBreak="0">
     <w:nsid w:val="4B5A6DA8"/>
     <w:multiLevelType w:val="hybridMultilevel"/>
     <w:tmpl w:val="F5823ED6"/>
@@ -4114,7 +4086,7 @@
       </w:rPr>
     </w:lvl>
   </w:abstractNum>
-  <w:abstractNum w:abstractNumId="12" w15:restartNumberingAfterBreak="0">
+  <w:abstractNum w:abstractNumId="13" w15:restartNumberingAfterBreak="0">
     <w:nsid w:val="597076A9"/>
     <w:multiLevelType w:val="multilevel"/>
     <w:tmpl w:val="D478B8EA"/>
@@ -4264,7 +4236,7 @@
       </w:rPr>
     </w:lvl>
   </w:abstractNum>
-  <w:abstractNum w:abstractNumId="13" w15:restartNumberingAfterBreak="0">
+  <w:abstractNum w:abstractNumId="14" w15:restartNumberingAfterBreak="0">
     <w:nsid w:val="71DE1F7B"/>
     <w:multiLevelType w:val="multilevel"/>
     <w:tmpl w:val="EE48E0FE"/>
@@ -4378,10 +4350,10 @@
     </w:lvl>
   </w:abstractNum>
   <w:num w:numId="1" w16cid:durableId="1139759212">
-    <w:abstractNumId w:val="6"/>
+    <w:abstractNumId w:val="7"/>
   </w:num>
   <w:num w:numId="2" w16cid:durableId="1734238312">
-    <w:abstractNumId w:val="6"/>
+    <w:abstractNumId w:val="7"/>
     <w:lvlOverride w:ilvl="0">
       <w:lvl w:ilvl="0">
         <w:start w:val="1"/>
@@ -4519,7 +4491,7 @@
     </w:lvlOverride>
   </w:num>
   <w:num w:numId="3" w16cid:durableId="160781148">
-    <w:abstractNumId w:val="6"/>
+    <w:abstractNumId w:val="7"/>
     <w:lvlOverride w:ilvl="0">
       <w:lvl w:ilvl="0">
         <w:start w:val="1"/>
@@ -4657,37 +4629,37 @@
     </w:lvlOverride>
   </w:num>
   <w:num w:numId="4" w16cid:durableId="757992116">
-    <w:abstractNumId w:val="6"/>
+    <w:abstractNumId w:val="7"/>
   </w:num>
   <w:num w:numId="5" w16cid:durableId="93719115">
-    <w:abstractNumId w:val="6"/>
+    <w:abstractNumId w:val="7"/>
   </w:num>
   <w:num w:numId="6" w16cid:durableId="1374037303">
-    <w:abstractNumId w:val="13"/>
+    <w:abstractNumId w:val="14"/>
   </w:num>
   <w:num w:numId="7" w16cid:durableId="1969310429">
-    <w:abstractNumId w:val="6"/>
+    <w:abstractNumId w:val="7"/>
   </w:num>
   <w:num w:numId="8" w16cid:durableId="673803976">
-    <w:abstractNumId w:val="6"/>
+    <w:abstractNumId w:val="7"/>
   </w:num>
   <w:num w:numId="9" w16cid:durableId="1517307361">
-    <w:abstractNumId w:val="6"/>
+    <w:abstractNumId w:val="7"/>
   </w:num>
   <w:num w:numId="10" w16cid:durableId="667905511">
     <w:abstractNumId w:val="1"/>
   </w:num>
   <w:num w:numId="11" w16cid:durableId="1395589631">
-    <w:abstractNumId w:val="12"/>
+    <w:abstractNumId w:val="13"/>
   </w:num>
   <w:num w:numId="12" w16cid:durableId="1565330609">
-    <w:abstractNumId w:val="9"/>
+    <w:abstractNumId w:val="10"/>
   </w:num>
   <w:num w:numId="13" w16cid:durableId="510028701">
-    <w:abstractNumId w:val="9"/>
+    <w:abstractNumId w:val="10"/>
   </w:num>
   <w:num w:numId="14" w16cid:durableId="832725209">
-    <w:abstractNumId w:val="9"/>
+    <w:abstractNumId w:val="10"/>
   </w:num>
   <w:num w:numId="15" w16cid:durableId="1079206502">
     <w:abstractNumId w:val="4"/>
@@ -4741,16 +4713,16 @@
     <w:abstractNumId w:val="4"/>
   </w:num>
   <w:num w:numId="32" w16cid:durableId="320042830">
-    <w:abstractNumId w:val="7"/>
+    <w:abstractNumId w:val="8"/>
   </w:num>
   <w:num w:numId="33" w16cid:durableId="1106343521">
-    <w:abstractNumId w:val="10"/>
+    <w:abstractNumId w:val="11"/>
   </w:num>
   <w:num w:numId="34" w16cid:durableId="639579978">
-    <w:abstractNumId w:val="8"/>
+    <w:abstractNumId w:val="9"/>
   </w:num>
   <w:num w:numId="35" w16cid:durableId="1247038820">
-    <w:abstractNumId w:val="5"/>
+    <w:abstractNumId w:val="6"/>
   </w:num>
   <w:num w:numId="36" w16cid:durableId="1631981949">
     <w:abstractNumId w:val="3"/>
@@ -4762,7 +4734,10 @@
     <w:abstractNumId w:val="0"/>
   </w:num>
   <w:num w:numId="39" w16cid:durableId="776875492">
-    <w:abstractNumId w:val="11"/>
+    <w:abstractNumId w:val="12"/>
+  </w:num>
+  <w:num w:numId="40" w16cid:durableId="386144057">
+    <w:abstractNumId w:val="5"/>
   </w:num>
 </w:numbering>
 </file>

</xml_diff>

<commit_message>
Continued updates to verb stems, notes, and small corrections to phonology file.
</commit_message>
<xml_diff>
--- a/src/fst/morphology/incoming/stem_spreadsheets/interpreting_adding_stems.docx
+++ b/src/fst/morphology/incoming/stem_spreadsheets/interpreting_adding_stems.docx
@@ -2505,6 +2505,163 @@
         <w:t>No related forms to check against or examples to show, especially used for stems that start in consonants, so their non-initial forms could do a number of things</w:t>
       </w:r>
     </w:p>
+    <w:p>
+      <w:pPr>
+        <w:pStyle w:val="ListParagraph"/>
+        <w:numPr>
+          <w:ilvl w:val="0"/>
+          <w:numId w:val="40"/>
+        </w:numPr>
+        <w:rPr>
+          <w:lang w:val="en-US"/>
+        </w:rPr>
+      </w:pPr>
+      <w:r>
+        <w:rPr>
+          <w:lang w:val="en-US"/>
+        </w:rPr>
+        <w:t>“imp only?”</w:t>
+      </w:r>
+    </w:p>
+    <w:p>
+      <w:pPr>
+        <w:pStyle w:val="ListParagraph"/>
+        <w:numPr>
+          <w:ilvl w:val="1"/>
+          <w:numId w:val="40"/>
+        </w:numPr>
+        <w:rPr>
+          <w:lang w:val="en-US"/>
+        </w:rPr>
+      </w:pPr>
+      <w:r>
+        <w:rPr>
+          <w:lang w:val="en-US"/>
+        </w:rPr>
+        <w:t>Used for forms where a different initial form is exemplified, but only in the imperative diagnostic form</w:t>
+      </w:r>
+    </w:p>
+    <w:p>
+      <w:pPr>
+        <w:pStyle w:val="ListParagraph"/>
+        <w:numPr>
+          <w:ilvl w:val="2"/>
+          <w:numId w:val="40"/>
+        </w:numPr>
+        <w:rPr>
+          <w:lang w:val="en-US"/>
+        </w:rPr>
+      </w:pPr>
+      <w:r>
+        <w:rPr>
+          <w:lang w:val="en-US"/>
+        </w:rPr>
+        <w:t>May simply be a way of demonstrating that both initial forms are possible (e.g. sometimes (i)C is shown in the diagnostic form for both or either the imperative or neutral 3</w:t>
+      </w:r>
+      <w:r>
+        <w:rPr>
+          <w:vertAlign w:val="superscript"/>
+          <w:lang w:val="en-US"/>
+        </w:rPr>
+        <w:t>rd</w:t>
+      </w:r>
+      <w:r>
+        <w:rPr>
+          <w:lang w:val="en-US"/>
+        </w:rPr>
+        <w:t xml:space="preserve"> person form), but the note indicates that the data is at least somewhat lacking</w:t>
+      </w:r>
+    </w:p>
+    <w:p>
+      <w:pPr>
+        <w:pStyle w:val="ListParagraph"/>
+        <w:numPr>
+          <w:ilvl w:val="2"/>
+          <w:numId w:val="40"/>
+        </w:numPr>
+        <w:rPr>
+          <w:lang w:val="en-US"/>
+        </w:rPr>
+      </w:pPr>
+      <w:r>
+        <w:rPr>
+          <w:lang w:val="en-US"/>
+        </w:rPr>
+        <w:t>If the variation occurs with imp and neutral, disregard note</w:t>
+      </w:r>
+    </w:p>
+    <w:p>
+      <w:pPr>
+        <w:pStyle w:val="ListParagraph"/>
+        <w:numPr>
+          <w:ilvl w:val="2"/>
+          <w:numId w:val="40"/>
+        </w:numPr>
+        <w:rPr>
+          <w:lang w:val="en-US"/>
+        </w:rPr>
+      </w:pPr>
+      <w:r>
+        <w:rPr>
+          <w:lang w:val="en-US"/>
+        </w:rPr>
+        <w:t>If imperatives Just Do Different Things Sometimes, which they seem to do, this may warrant some more modelling</w:t>
+      </w:r>
+    </w:p>
+    <w:p>
+      <w:pPr>
+        <w:pStyle w:val="ListParagraph"/>
+        <w:numPr>
+          <w:ilvl w:val="0"/>
+          <w:numId w:val="40"/>
+        </w:numPr>
+        <w:rPr>
+          <w:lang w:val="en-US"/>
+        </w:rPr>
+      </w:pPr>
+      <w:r>
+        <w:rPr>
+          <w:lang w:val="en-US"/>
+        </w:rPr>
+        <w:t>“IC imp?”</w:t>
+      </w:r>
+    </w:p>
+    <w:p>
+      <w:pPr>
+        <w:pStyle w:val="ListParagraph"/>
+        <w:numPr>
+          <w:ilvl w:val="1"/>
+          <w:numId w:val="40"/>
+        </w:numPr>
+        <w:rPr>
+          <w:lang w:val="en-US"/>
+        </w:rPr>
+      </w:pPr>
+      <w:r>
+        <w:rPr>
+          <w:lang w:val="en-US"/>
+        </w:rPr>
+        <w:t>Used when the past diagnostic form demonstrates the initial change past form, but the imperative does not</w:t>
+      </w:r>
+    </w:p>
+    <w:p>
+      <w:pPr>
+        <w:pStyle w:val="ListParagraph"/>
+        <w:numPr>
+          <w:ilvl w:val="2"/>
+          <w:numId w:val="40"/>
+        </w:numPr>
+        <w:rPr>
+          <w:lang w:val="en-US"/>
+        </w:rPr>
+      </w:pPr>
+      <w:r>
+        <w:rPr>
+          <w:lang w:val="en-US"/>
+        </w:rPr>
+        <w:t>Modelling has thus far made IC optional for past tense, should it also be optional for imperative?</w:t>
+      </w:r>
+    </w:p>
     <w:sectPr>
       <w:pgSz w:w="12240" w:h="15840"/>
       <w:pgMar w:top="1440" w:right="1440" w:bottom="1440" w:left="1440" w:header="708" w:footer="708" w:gutter="0"/>
@@ -3126,7 +3283,7 @@
         <w:rFonts w:ascii="Courier New" w:hAnsi="Courier New" w:cs="Courier New" w:hint="default"/>
       </w:rPr>
     </w:lvl>
-    <w:lvl w:ilvl="2" w:tplc="10090005" w:tentative="1">
+    <w:lvl w:ilvl="2" w:tplc="10090005">
       <w:start w:val="1"/>
       <w:numFmt w:val="bullet"/>
       <w:lvlText w:val=""/>

</xml_diff>

<commit_message>
Ongoing updates to verb allomorphs, note explanations.
</commit_message>
<xml_diff>
--- a/src/fst/morphology/incoming/stem_spreadsheets/interpreting_adding_stems.docx
+++ b/src/fst/morphology/incoming/stem_spreadsheets/interpreting_adding_stems.docx
@@ -2023,6 +2023,24 @@
       <w:pPr>
         <w:pStyle w:val="ListParagraph"/>
         <w:numPr>
+          <w:ilvl w:val="2"/>
+          <w:numId w:val="37"/>
+        </w:numPr>
+        <w:rPr>
+          <w:lang w:val="en-US"/>
+        </w:rPr>
+      </w:pPr>
+      <w:r>
+        <w:rPr>
+          <w:lang w:val="en-US"/>
+        </w:rPr>
+        <w:t>If we don’t want to do this without evidence, remove diph where this note occurs</w:t>
+      </w:r>
+    </w:p>
+    <w:p>
+      <w:pPr>
+        <w:pStyle w:val="ListParagraph"/>
+        <w:numPr>
           <w:ilvl w:val="0"/>
           <w:numId w:val="37"/>
         </w:numPr>
@@ -2219,7 +2237,6 @@
         <w:rPr>
           <w:lang w:val="en-US"/>
         </w:rPr>
-        <w:lastRenderedPageBreak/>
         <w:t>Katie’s system of assumptions</w:t>
       </w:r>
       <w:r>
@@ -2569,7 +2586,19 @@
         <w:rPr>
           <w:lang w:val="en-US"/>
         </w:rPr>
-        <w:t xml:space="preserve"> person form), but the note indicates that the data is at least somewhat lacking</w:t>
+        <w:t xml:space="preserve"> person form), but </w:t>
+      </w:r>
+      <w:r>
+        <w:rPr>
+          <w:lang w:val="en-US"/>
+        </w:rPr>
+        <w:t>this</w:t>
+      </w:r>
+      <w:r>
+        <w:rPr>
+          <w:lang w:val="en-US"/>
+        </w:rPr>
+        <w:t xml:space="preserve"> note indicates that the data is at least somewhat lacking</w:t>
       </w:r>
     </w:p>
     <w:p>
@@ -2607,6 +2636,12 @@
         </w:rPr>
         <w:t>If imperatives Just Do Different Things Sometimes, which they seem to do, this may warrant some more modelling</w:t>
       </w:r>
+      <w:r>
+        <w:rPr>
+          <w:lang w:val="en-US"/>
+        </w:rPr>
+        <w:t xml:space="preserve"> (e.g. flag diacritics and or/ interactions with %^IMP trigger?)</w:t>
+      </w:r>
     </w:p>
     <w:p>
       <w:pPr>
@@ -2660,6 +2695,182 @@
           <w:lang w:val="en-US"/>
         </w:rPr>
         <w:t>Modelling has thus far made IC optional for past tense, should it also be optional for imperative?</w:t>
+      </w:r>
+    </w:p>
+    <w:p>
+      <w:pPr>
+        <w:pStyle w:val="ListParagraph"/>
+        <w:numPr>
+          <w:ilvl w:val="0"/>
+          <w:numId w:val="40"/>
+        </w:numPr>
+        <w:rPr>
+          <w:lang w:val="en-US"/>
+        </w:rPr>
+      </w:pPr>
+      <w:r>
+        <w:rPr>
+          <w:lang w:val="en-US"/>
+        </w:rPr>
+        <w:t>“iiht or past?”</w:t>
+      </w:r>
+    </w:p>
+    <w:p>
+      <w:pPr>
+        <w:pStyle w:val="ListParagraph"/>
+        <w:numPr>
+          <w:ilvl w:val="1"/>
+          <w:numId w:val="40"/>
+        </w:numPr>
+        <w:rPr>
+          <w:lang w:val="en-US"/>
+        </w:rPr>
+      </w:pPr>
+      <w:r>
+        <w:rPr>
+          <w:lang w:val="en-US"/>
+        </w:rPr>
+        <w:lastRenderedPageBreak/>
+        <w:t>Unsure if word is exhibiting iiht/omoht/oht pattern, or if 3</w:t>
+      </w:r>
+      <w:r>
+        <w:rPr>
+          <w:vertAlign w:val="superscript"/>
+          <w:lang w:val="en-US"/>
+        </w:rPr>
+        <w:t>rd</w:t>
+      </w:r>
+      <w:r>
+        <w:rPr>
+          <w:lang w:val="en-US"/>
+        </w:rPr>
+        <w:t xml:space="preserve"> person form is just in past tense</w:t>
+      </w:r>
+    </w:p>
+    <w:p>
+      <w:pPr>
+        <w:pStyle w:val="ListParagraph"/>
+        <w:numPr>
+          <w:ilvl w:val="1"/>
+          <w:numId w:val="40"/>
+        </w:numPr>
+        <w:rPr>
+          <w:lang w:val="en-US"/>
+        </w:rPr>
+      </w:pPr>
+      <w:r>
+        <w:rPr>
+          <w:lang w:val="en-US"/>
+        </w:rPr>
+        <w:t>Usually showing oht in imperative (unexpected), but omoht in person form (expected)</w:t>
+      </w:r>
+    </w:p>
+    <w:p>
+      <w:pPr>
+        <w:pStyle w:val="ListParagraph"/>
+        <w:numPr>
+          <w:ilvl w:val="0"/>
+          <w:numId w:val="40"/>
+        </w:numPr>
+        <w:rPr>
+          <w:lang w:val="en-US"/>
+        </w:rPr>
+      </w:pPr>
+      <w:r>
+        <w:rPr>
+          <w:lang w:val="en-US"/>
+        </w:rPr>
+        <w:t xml:space="preserve">“iiht/omoht/oht” </w:t>
+      </w:r>
+    </w:p>
+    <w:p>
+      <w:pPr>
+        <w:pStyle w:val="ListParagraph"/>
+        <w:numPr>
+          <w:ilvl w:val="1"/>
+          <w:numId w:val="40"/>
+        </w:numPr>
+        <w:rPr>
+          <w:lang w:val="en-US"/>
+        </w:rPr>
+      </w:pPr>
+      <w:r>
+        <w:rPr>
+          <w:lang w:val="en-US"/>
+        </w:rPr>
+        <w:t>Unsure if form should consistently show this frequent allomorphy or if things have been regularized (both could exist?)</w:t>
+      </w:r>
+    </w:p>
+    <w:p>
+      <w:pPr>
+        <w:pStyle w:val="ListParagraph"/>
+        <w:numPr>
+          <w:ilvl w:val="0"/>
+          <w:numId w:val="40"/>
+        </w:numPr>
+        <w:rPr>
+          <w:lang w:val="en-US"/>
+        </w:rPr>
+      </w:pPr>
+      <w:r>
+        <w:rPr>
+          <w:lang w:val="en-US"/>
+        </w:rPr>
+        <w:t xml:space="preserve">“past?” </w:t>
+      </w:r>
+    </w:p>
+    <w:p>
+      <w:pPr>
+        <w:pStyle w:val="ListParagraph"/>
+        <w:numPr>
+          <w:ilvl w:val="1"/>
+          <w:numId w:val="40"/>
+        </w:numPr>
+        <w:rPr>
+          <w:lang w:val="en-US"/>
+        </w:rPr>
+      </w:pPr>
+      <w:r>
+        <w:rPr>
+          <w:lang w:val="en-US"/>
+        </w:rPr>
+        <w:t>s-initial stems that otherwise display s connection sometimes show the third person form with is; could be an alternative initial form, or a shortened past tense ii</w:t>
+      </w:r>
+    </w:p>
+    <w:p>
+      <w:pPr>
+        <w:pStyle w:val="ListParagraph"/>
+        <w:numPr>
+          <w:ilvl w:val="2"/>
+          <w:numId w:val="40"/>
+        </w:numPr>
+        <w:rPr>
+          <w:lang w:val="en-US"/>
+        </w:rPr>
+      </w:pPr>
+      <w:r>
+        <w:rPr>
+          <w:lang w:val="en-US"/>
+        </w:rPr>
+        <w:t>if past, we can delete these lines</w:t>
+      </w:r>
+    </w:p>
+    <w:p>
+      <w:pPr>
+        <w:pStyle w:val="ListParagraph"/>
+        <w:numPr>
+          <w:ilvl w:val="2"/>
+          <w:numId w:val="40"/>
+        </w:numPr>
+        <w:rPr>
+          <w:lang w:val="en-US"/>
+        </w:rPr>
+      </w:pPr>
+      <w:r>
+        <w:rPr>
+          <w:lang w:val="en-US"/>
+        </w:rPr>
+        <w:t>if initial variation, keep things as they are</w:t>
       </w:r>
     </w:p>
     <w:sectPr>
@@ -2928,7 +3139,7 @@
         <w:rFonts w:ascii="Courier New" w:hAnsi="Courier New" w:cs="Courier New" w:hint="default"/>
       </w:rPr>
     </w:lvl>
-    <w:lvl w:ilvl="2" w:tplc="10090005" w:tentative="1">
+    <w:lvl w:ilvl="2" w:tplc="10090005">
       <w:start w:val="1"/>
       <w:numFmt w:val="bullet"/>
       <w:lvlText w:val=""/>

</xml_diff>

<commit_message>
VAI allomorphs finished, additional notes added to explanatory doc.
</commit_message>
<xml_diff>
--- a/src/fst/morphology/incoming/stem_spreadsheets/interpreting_adding_stems.docx
+++ b/src/fst/morphology/incoming/stem_spreadsheets/interpreting_adding_stems.docx
@@ -1578,20 +1578,26 @@
         <w:rPr>
           <w:lang w:val="en-US"/>
         </w:rPr>
+        <w:lastRenderedPageBreak/>
         <w:t>If any flag diacritics are needed, put them here with quotation marks around them</w:t>
       </w:r>
-    </w:p>
-    <w:p>
-      <w:pPr>
-        <w:rPr>
-          <w:lang w:val="en-US"/>
-        </w:rPr>
-      </w:pPr>
-      <w:r>
-        <w:rPr>
-          <w:lang w:val="en-US"/>
-        </w:rPr>
-        <w:lastRenderedPageBreak/>
+      <w:r>
+        <w:rPr>
+          <w:lang w:val="en-US"/>
+        </w:rPr>
+        <w:t xml:space="preserve"> (because starting a cell with @ messes with excel)</w:t>
+      </w:r>
+    </w:p>
+    <w:p>
+      <w:pPr>
+        <w:rPr>
+          <w:lang w:val="en-US"/>
+        </w:rPr>
+      </w:pPr>
+      <w:r>
+        <w:rPr>
+          <w:lang w:val="en-US"/>
+        </w:rPr>
         <w:t>Special characters:</w:t>
       </w:r>
     </w:p>
@@ -2212,31 +2218,11 @@
           <w:lang w:val="en-US"/>
         </w:rPr>
       </w:pPr>
-    </w:p>
-    <w:p>
-      <w:pPr>
-        <w:rPr>
-          <w:lang w:val="en-US"/>
-        </w:rPr>
-      </w:pPr>
-    </w:p>
-    <w:p>
-      <w:pPr>
-        <w:rPr>
-          <w:lang w:val="en-US"/>
-        </w:rPr>
-      </w:pPr>
-    </w:p>
-    <w:p>
-      <w:pPr>
-        <w:rPr>
-          <w:lang w:val="en-US"/>
-        </w:rPr>
-      </w:pPr>
-      <w:r>
-        <w:rPr>
-          <w:lang w:val="en-US"/>
-        </w:rPr>
+      <w:r>
+        <w:rPr>
+          <w:lang w:val="en-US"/>
+        </w:rPr>
+        <w:lastRenderedPageBreak/>
         <w:t>Katie’s system of assumptions</w:t>
       </w:r>
       <w:r>
@@ -2429,7 +2415,19 @@
         <w:rPr>
           <w:lang w:val="en-US"/>
         </w:rPr>
-        <w:t>“VLV?”</w:t>
+        <w:t>“VLV</w:t>
+      </w:r>
+      <w:r>
+        <w:rPr>
+          <w:lang w:val="en-US"/>
+        </w:rPr>
+        <w:t xml:space="preserve"> a</w:t>
+      </w:r>
+      <w:r>
+        <w:rPr>
+          <w:lang w:val="en-US"/>
+        </w:rPr>
+        <w:t>?”</w:t>
       </w:r>
     </w:p>
     <w:p>
@@ -2454,6 +2452,42 @@
       <w:pPr>
         <w:pStyle w:val="ListParagraph"/>
         <w:numPr>
+          <w:ilvl w:val="1"/>
+          <w:numId w:val="40"/>
+        </w:numPr>
+        <w:rPr>
+          <w:lang w:val="en-US"/>
+        </w:rPr>
+      </w:pPr>
+      <w:r>
+        <w:rPr>
+          <w:lang w:val="en-US"/>
+        </w:rPr>
+        <w:t>Sometimes it doesn’t match what it said about VLVs in the grammar (p.87-88), so “length variation but not predictable” are cases that don’t match</w:t>
+      </w:r>
+    </w:p>
+    <w:p>
+      <w:pPr>
+        <w:pStyle w:val="ListParagraph"/>
+        <w:numPr>
+          <w:ilvl w:val="1"/>
+          <w:numId w:val="40"/>
+        </w:numPr>
+        <w:rPr>
+          <w:lang w:val="en-US"/>
+        </w:rPr>
+      </w:pPr>
+      <w:r>
+        <w:rPr>
+          <w:lang w:val="en-US"/>
+        </w:rPr>
+        <w:t>Sometimes initial w+short a surfaces as aa, noted as “lengthening?)</w:t>
+      </w:r>
+    </w:p>
+    <w:p>
+      <w:pPr>
+        <w:pStyle w:val="ListParagraph"/>
+        <w:numPr>
           <w:ilvl w:val="0"/>
           <w:numId w:val="40"/>
         </w:numPr>
@@ -2798,7 +2832,31 @@
         <w:rPr>
           <w:lang w:val="en-US"/>
         </w:rPr>
-        <w:t>Unsure if form should consistently show this frequent allomorphy or if things have been regularized (both could exist?)</w:t>
+        <w:t xml:space="preserve">Unsure if form should consistently show this frequent allomorphy or if things have been regularized (both </w:t>
+      </w:r>
+      <w:r>
+        <w:rPr>
+          <w:lang w:val="en-US"/>
+        </w:rPr>
+        <w:t xml:space="preserve">patterns </w:t>
+      </w:r>
+      <w:r>
+        <w:rPr>
+          <w:lang w:val="en-US"/>
+        </w:rPr>
+        <w:t xml:space="preserve">could </w:t>
+      </w:r>
+      <w:r>
+        <w:rPr>
+          <w:lang w:val="en-US"/>
+        </w:rPr>
+        <w:t>co</w:t>
+      </w:r>
+      <w:r>
+        <w:rPr>
+          <w:lang w:val="en-US"/>
+        </w:rPr>
+        <w:t>exist?)</w:t>
       </w:r>
     </w:p>
     <w:p>
@@ -2871,6 +2929,78 @@
           <w:lang w:val="en-US"/>
         </w:rPr>
         <w:t>if initial variation, keep things as they are</w:t>
+      </w:r>
+    </w:p>
+    <w:p>
+      <w:pPr>
+        <w:pStyle w:val="ListParagraph"/>
+        <w:numPr>
+          <w:ilvl w:val="1"/>
+          <w:numId w:val="40"/>
+        </w:numPr>
+        <w:rPr>
+          <w:lang w:val="en-US"/>
+        </w:rPr>
+      </w:pPr>
+      <w:r>
+        <w:rPr>
+          <w:lang w:val="en-US"/>
+        </w:rPr>
+        <w:t>y-initial stems – even more likely to be past tense?</w:t>
+      </w:r>
+    </w:p>
+    <w:p>
+      <w:pPr>
+        <w:pStyle w:val="ListParagraph"/>
+        <w:numPr>
+          <w:ilvl w:val="0"/>
+          <w:numId w:val="40"/>
+        </w:numPr>
+        <w:rPr>
+          <w:lang w:val="en-US"/>
+        </w:rPr>
+      </w:pPr>
+      <w:r>
+        <w:rPr>
+          <w:lang w:val="en-US"/>
+        </w:rPr>
+        <w:t>“impersonal?”</w:t>
+      </w:r>
+    </w:p>
+    <w:p>
+      <w:pPr>
+        <w:pStyle w:val="ListParagraph"/>
+        <w:numPr>
+          <w:ilvl w:val="1"/>
+          <w:numId w:val="40"/>
+        </w:numPr>
+        <w:rPr>
+          <w:lang w:val="en-US"/>
+        </w:rPr>
+      </w:pPr>
+      <w:r>
+        <w:rPr>
+          <w:lang w:val="en-US"/>
+        </w:rPr>
+        <w:t>Tried to mark VAIs where person really shouldn’t happen (not so much for animal terms, but for weather/other environmental phenomena)</w:t>
+      </w:r>
+    </w:p>
+    <w:p>
+      <w:pPr>
+        <w:pStyle w:val="ListParagraph"/>
+        <w:numPr>
+          <w:ilvl w:val="2"/>
+          <w:numId w:val="40"/>
+        </w:numPr>
+        <w:rPr>
+          <w:lang w:val="en-US"/>
+        </w:rPr>
+      </w:pPr>
+      <w:r>
+        <w:rPr>
+          <w:lang w:val="en-US"/>
+        </w:rPr>
+        <w:t>Might be a good place for flags in the future</w:t>
       </w:r>
     </w:p>
     <w:sectPr>

</xml_diff>

<commit_message>
Completed VTIs, added notes.
</commit_message>
<xml_diff>
--- a/src/fst/morphology/incoming/stem_spreadsheets/interpreting_adding_stems.docx
+++ b/src/fst/morphology/incoming/stem_spreadsheets/interpreting_adding_stems.docx
@@ -180,7 +180,21 @@
         <w:rPr>
           <w:lang w:val="en-US"/>
         </w:rPr>
-        <w:t>Flags are given in quotation marks because excel doesn’t like @ so the quotation marks will need to be deleted</w:t>
+        <w:t xml:space="preserve">Flags are given in quotation marks because excel doesn’t </w:t>
+      </w:r>
+      <w:proofErr w:type="gramStart"/>
+      <w:r>
+        <w:rPr>
+          <w:lang w:val="en-US"/>
+        </w:rPr>
+        <w:t>like @</w:t>
+      </w:r>
+      <w:proofErr w:type="gramEnd"/>
+      <w:r>
+        <w:rPr>
+          <w:lang w:val="en-US"/>
+        </w:rPr>
+        <w:t xml:space="preserve"> so the quotation marks will need to be deleted</w:t>
       </w:r>
     </w:p>
     <w:p>
@@ -241,14 +255,78 @@
         <w:rPr>
           <w:lang w:val="en-US"/>
         </w:rPr>
-        <w:t>[column 6][ column 1 ]:[column 6][column 2]\t</w:t>
-      </w:r>
-      <w:r>
-        <w:rPr>
-          <w:lang w:val="en-US"/>
-        </w:rPr>
-        <w:t>[column 5] ;</w:t>
-      </w:r>
+        <w:t xml:space="preserve">[column </w:t>
+      </w:r>
+      <w:proofErr w:type="gramStart"/>
+      <w:r>
+        <w:rPr>
+          <w:lang w:val="en-US"/>
+        </w:rPr>
+        <w:t>6][</w:t>
+      </w:r>
+      <w:proofErr w:type="gramEnd"/>
+      <w:r>
+        <w:rPr>
+          <w:lang w:val="en-US"/>
+        </w:rPr>
+        <w:t xml:space="preserve"> column </w:t>
+      </w:r>
+      <w:proofErr w:type="gramStart"/>
+      <w:r>
+        <w:rPr>
+          <w:lang w:val="en-US"/>
+        </w:rPr>
+        <w:t>1 ]:[</w:t>
+      </w:r>
+      <w:proofErr w:type="gramEnd"/>
+      <w:r>
+        <w:rPr>
+          <w:lang w:val="en-US"/>
+        </w:rPr>
+        <w:t xml:space="preserve">column </w:t>
+      </w:r>
+      <w:proofErr w:type="gramStart"/>
+      <w:r>
+        <w:rPr>
+          <w:lang w:val="en-US"/>
+        </w:rPr>
+        <w:t>6][</w:t>
+      </w:r>
+      <w:proofErr w:type="gramEnd"/>
+      <w:r>
+        <w:rPr>
+          <w:lang w:val="en-US"/>
+        </w:rPr>
+        <w:t xml:space="preserve">column </w:t>
+      </w:r>
+      <w:proofErr w:type="gramStart"/>
+      <w:r>
+        <w:rPr>
+          <w:lang w:val="en-US"/>
+        </w:rPr>
+        <w:t>2]\t</w:t>
+      </w:r>
+      <w:r>
+        <w:rPr>
+          <w:lang w:val="en-US"/>
+        </w:rPr>
+        <w:t>[</w:t>
+      </w:r>
+      <w:proofErr w:type="gramEnd"/>
+      <w:r>
+        <w:rPr>
+          <w:lang w:val="en-US"/>
+        </w:rPr>
+        <w:t>column 5</w:t>
+      </w:r>
+      <w:proofErr w:type="gramStart"/>
+      <w:r>
+        <w:rPr>
+          <w:lang w:val="en-US"/>
+        </w:rPr>
+        <w:t>] ;</w:t>
+      </w:r>
+      <w:proofErr w:type="gramEnd"/>
     </w:p>
     <w:p>
       <w:pPr>
@@ -278,8 +356,72 @@
         <w:rPr>
           <w:lang w:val="en-US"/>
         </w:rPr>
-        <w:t>[column 6][ column 1 ]:[column 6][column 3]\t[column 5] ;</w:t>
-      </w:r>
+        <w:t xml:space="preserve">[column </w:t>
+      </w:r>
+      <w:proofErr w:type="gramStart"/>
+      <w:r>
+        <w:rPr>
+          <w:lang w:val="en-US"/>
+        </w:rPr>
+        <w:t>6][</w:t>
+      </w:r>
+      <w:proofErr w:type="gramEnd"/>
+      <w:r>
+        <w:rPr>
+          <w:lang w:val="en-US"/>
+        </w:rPr>
+        <w:t xml:space="preserve"> column </w:t>
+      </w:r>
+      <w:proofErr w:type="gramStart"/>
+      <w:r>
+        <w:rPr>
+          <w:lang w:val="en-US"/>
+        </w:rPr>
+        <w:t>1 ]:[</w:t>
+      </w:r>
+      <w:proofErr w:type="gramEnd"/>
+      <w:r>
+        <w:rPr>
+          <w:lang w:val="en-US"/>
+        </w:rPr>
+        <w:t xml:space="preserve">column </w:t>
+      </w:r>
+      <w:proofErr w:type="gramStart"/>
+      <w:r>
+        <w:rPr>
+          <w:lang w:val="en-US"/>
+        </w:rPr>
+        <w:t>6][</w:t>
+      </w:r>
+      <w:proofErr w:type="gramEnd"/>
+      <w:r>
+        <w:rPr>
+          <w:lang w:val="en-US"/>
+        </w:rPr>
+        <w:t xml:space="preserve">column </w:t>
+      </w:r>
+      <w:proofErr w:type="gramStart"/>
+      <w:r>
+        <w:rPr>
+          <w:lang w:val="en-US"/>
+        </w:rPr>
+        <w:t>3]\t[</w:t>
+      </w:r>
+      <w:proofErr w:type="gramEnd"/>
+      <w:r>
+        <w:rPr>
+          <w:lang w:val="en-US"/>
+        </w:rPr>
+        <w:t>column 5</w:t>
+      </w:r>
+      <w:proofErr w:type="gramStart"/>
+      <w:r>
+        <w:rPr>
+          <w:lang w:val="en-US"/>
+        </w:rPr>
+        <w:t>] ;</w:t>
+      </w:r>
+      <w:proofErr w:type="gramEnd"/>
     </w:p>
     <w:p>
       <w:pPr>
@@ -309,8 +451,72 @@
         <w:rPr>
           <w:lang w:val="en-US"/>
         </w:rPr>
-        <w:t>[column 6][ column 1 ]:[column 6][column 4]\t[column 5] ;</w:t>
-      </w:r>
+        <w:t xml:space="preserve">[column </w:t>
+      </w:r>
+      <w:proofErr w:type="gramStart"/>
+      <w:r>
+        <w:rPr>
+          <w:lang w:val="en-US"/>
+        </w:rPr>
+        <w:t>6][</w:t>
+      </w:r>
+      <w:proofErr w:type="gramEnd"/>
+      <w:r>
+        <w:rPr>
+          <w:lang w:val="en-US"/>
+        </w:rPr>
+        <w:t xml:space="preserve"> column </w:t>
+      </w:r>
+      <w:proofErr w:type="gramStart"/>
+      <w:r>
+        <w:rPr>
+          <w:lang w:val="en-US"/>
+        </w:rPr>
+        <w:t>1 ]:[</w:t>
+      </w:r>
+      <w:proofErr w:type="gramEnd"/>
+      <w:r>
+        <w:rPr>
+          <w:lang w:val="en-US"/>
+        </w:rPr>
+        <w:t xml:space="preserve">column </w:t>
+      </w:r>
+      <w:proofErr w:type="gramStart"/>
+      <w:r>
+        <w:rPr>
+          <w:lang w:val="en-US"/>
+        </w:rPr>
+        <w:t>6][</w:t>
+      </w:r>
+      <w:proofErr w:type="gramEnd"/>
+      <w:r>
+        <w:rPr>
+          <w:lang w:val="en-US"/>
+        </w:rPr>
+        <w:t xml:space="preserve">column </w:t>
+      </w:r>
+      <w:proofErr w:type="gramStart"/>
+      <w:r>
+        <w:rPr>
+          <w:lang w:val="en-US"/>
+        </w:rPr>
+        <w:t>4]\t[</w:t>
+      </w:r>
+      <w:proofErr w:type="gramEnd"/>
+      <w:r>
+        <w:rPr>
+          <w:lang w:val="en-US"/>
+        </w:rPr>
+        <w:t>column 5</w:t>
+      </w:r>
+      <w:proofErr w:type="gramStart"/>
+      <w:r>
+        <w:rPr>
+          <w:lang w:val="en-US"/>
+        </w:rPr>
+        <w:t>] ;</w:t>
+      </w:r>
+      <w:proofErr w:type="gramEnd"/>
     </w:p>
     <w:p>
       <w:pPr>
@@ -390,6 +596,7 @@
                 <w14:ligatures w14:val="none"/>
               </w:rPr>
             </w:pPr>
+            <w:proofErr w:type="spellStart"/>
             <w:r>
               <w:rPr>
                 <w:rFonts w:ascii="Courier New" w:eastAsia="Times New Roman" w:hAnsi="Courier New" w:cs="Courier New"/>
@@ -402,6 +609,7 @@
               </w:rPr>
               <w:t>iihtáíhksoohpattsaakio'pa</w:t>
             </w:r>
+            <w:proofErr w:type="spellEnd"/>
           </w:p>
         </w:tc>
         <w:tc>
@@ -425,6 +633,7 @@
                 <w14:ligatures w14:val="none"/>
               </w:rPr>
             </w:pPr>
+            <w:proofErr w:type="spellStart"/>
             <w:r>
               <w:rPr>
                 <w:rFonts w:ascii="Courier New" w:eastAsia="Times New Roman" w:hAnsi="Courier New" w:cs="Courier New"/>
@@ -437,6 +646,7 @@
               </w:rPr>
               <w:t>iihtáíhksoohpattsaakio'p</w:t>
             </w:r>
+            <w:proofErr w:type="spellEnd"/>
           </w:p>
         </w:tc>
         <w:tc>
@@ -483,6 +693,7 @@
                 <w14:ligatures w14:val="none"/>
               </w:rPr>
             </w:pPr>
+            <w:proofErr w:type="spellStart"/>
             <w:r>
               <w:rPr>
                 <w:rFonts w:ascii="Courier New" w:eastAsia="Times New Roman" w:hAnsi="Courier New" w:cs="Courier New"/>
@@ -495,6 +706,7 @@
               </w:rPr>
               <w:t>ohtáíhksoohpattsaakio'p</w:t>
             </w:r>
+            <w:proofErr w:type="spellEnd"/>
           </w:p>
         </w:tc>
         <w:tc>
@@ -563,7 +775,33 @@
                 <w:lang w:eastAsia="en-CA"/>
                 <w14:ligatures w14:val="none"/>
               </w:rPr>
-              <w:t>"@R.person.NULL@"</w:t>
+              <w:t>"@</w:t>
+            </w:r>
+            <w:proofErr w:type="spellStart"/>
+            <w:r>
+              <w:rPr>
+                <w:rFonts w:ascii="Courier New" w:eastAsia="Times New Roman" w:hAnsi="Courier New" w:cs="Courier New"/>
+                <w:color w:val="000000"/>
+                <w:kern w:val="0"/>
+                <w:sz w:val="14"/>
+                <w:szCs w:val="14"/>
+                <w:lang w:eastAsia="en-CA"/>
+                <w14:ligatures w14:val="none"/>
+              </w:rPr>
+              <w:t>R.person.NULL</w:t>
+            </w:r>
+            <w:proofErr w:type="spellEnd"/>
+            <w:r>
+              <w:rPr>
+                <w:rFonts w:ascii="Courier New" w:eastAsia="Times New Roman" w:hAnsi="Courier New" w:cs="Courier New"/>
+                <w:color w:val="000000"/>
+                <w:kern w:val="0"/>
+                <w:sz w:val="14"/>
+                <w:szCs w:val="14"/>
+                <w:lang w:eastAsia="en-CA"/>
+                <w14:ligatures w14:val="none"/>
+              </w:rPr>
+              <w:t>@"</w:t>
             </w:r>
           </w:p>
         </w:tc>
@@ -593,6 +831,7 @@
                 <w14:ligatures w14:val="none"/>
               </w:rPr>
             </w:pPr>
+            <w:proofErr w:type="spellStart"/>
             <w:r>
               <w:rPr>
                 <w:rFonts w:ascii="Courier New" w:eastAsia="Times New Roman" w:hAnsi="Courier New" w:cs="Courier New"/>
@@ -605,6 +844,7 @@
               </w:rPr>
               <w:t>iihtáíhksoohpattsaakio'pa</w:t>
             </w:r>
+            <w:proofErr w:type="spellEnd"/>
           </w:p>
         </w:tc>
         <w:tc>
@@ -659,8 +899,22 @@
                 <w:lang w:eastAsia="en-CA"/>
                 <w14:ligatures w14:val="none"/>
               </w:rPr>
-              <w:t>%^SPomohtáíhksoohpattsaakihp</w:t>
+              <w:t>%^</w:t>
             </w:r>
+            <w:proofErr w:type="spellStart"/>
+            <w:r>
+              <w:rPr>
+                <w:rFonts w:ascii="Courier New" w:eastAsia="Times New Roman" w:hAnsi="Courier New" w:cs="Courier New"/>
+                <w:color w:val="000000"/>
+                <w:kern w:val="0"/>
+                <w:sz w:val="14"/>
+                <w:szCs w:val="14"/>
+                <w:lang w:eastAsia="en-CA"/>
+                <w14:ligatures w14:val="none"/>
+              </w:rPr>
+              <w:t>SPomohtáíhksoohpattsaakihp</w:t>
+            </w:r>
+            <w:proofErr w:type="spellEnd"/>
           </w:p>
         </w:tc>
         <w:tc>
@@ -684,6 +938,7 @@
                 <w14:ligatures w14:val="none"/>
               </w:rPr>
             </w:pPr>
+            <w:proofErr w:type="spellStart"/>
             <w:r>
               <w:rPr>
                 <w:rFonts w:ascii="Courier New" w:eastAsia="Times New Roman" w:hAnsi="Courier New" w:cs="Courier New"/>
@@ -696,6 +951,7 @@
               </w:rPr>
               <w:t>ohtáíhksoohpattsaakihp</w:t>
             </w:r>
+            <w:proofErr w:type="spellEnd"/>
           </w:p>
         </w:tc>
         <w:tc>
@@ -764,7 +1020,33 @@
                 <w:lang w:eastAsia="en-CA"/>
                 <w14:ligatures w14:val="none"/>
               </w:rPr>
-              <w:t>"@D.person.NULL@"</w:t>
+              <w:t>"@</w:t>
+            </w:r>
+            <w:proofErr w:type="spellStart"/>
+            <w:r>
+              <w:rPr>
+                <w:rFonts w:ascii="Courier New" w:eastAsia="Times New Roman" w:hAnsi="Courier New" w:cs="Courier New"/>
+                <w:color w:val="000000"/>
+                <w:kern w:val="0"/>
+                <w:sz w:val="14"/>
+                <w:szCs w:val="14"/>
+                <w:lang w:eastAsia="en-CA"/>
+                <w14:ligatures w14:val="none"/>
+              </w:rPr>
+              <w:t>D.person.NULL</w:t>
+            </w:r>
+            <w:proofErr w:type="spellEnd"/>
+            <w:r>
+              <w:rPr>
+                <w:rFonts w:ascii="Courier New" w:eastAsia="Times New Roman" w:hAnsi="Courier New" w:cs="Courier New"/>
+                <w:color w:val="000000"/>
+                <w:kern w:val="0"/>
+                <w:sz w:val="14"/>
+                <w:szCs w:val="14"/>
+                <w:lang w:eastAsia="en-CA"/>
+                <w14:ligatures w14:val="none"/>
+              </w:rPr>
+              <w:t>@"</w:t>
             </w:r>
           </w:p>
         </w:tc>
@@ -844,35 +1126,8 @@
           <w14:ligatures w14:val="none"/>
         </w:rPr>
         <w:tab/>
-        <w:t>NA ;</w:t>
-      </w:r>
-    </w:p>
-    <w:p>
-      <w:pPr>
-        <w:pStyle w:val="ListParagraph"/>
-        <w:numPr>
-          <w:ilvl w:val="0"/>
-          <w:numId w:val="39"/>
-        </w:numPr>
-        <w:rPr>
-          <w:lang w:val="en-US"/>
-        </w:rPr>
-      </w:pPr>
-      <w:r>
-        <w:rPr>
-          <w:lang w:val="en-US"/>
-        </w:rPr>
-        <w:t>Person:</w:t>
-      </w:r>
-    </w:p>
-    <w:p>
-      <w:pPr>
-        <w:rPr>
-          <w:sz w:val="16"/>
-          <w:szCs w:val="16"/>
-          <w:lang w:val="en-US"/>
-        </w:rPr>
-      </w:pPr>
+      </w:r>
+      <w:proofErr w:type="gramStart"/>
       <w:r>
         <w:rPr>
           <w:rFonts w:ascii="Courier New" w:eastAsia="Times New Roman" w:hAnsi="Courier New" w:cs="Courier New"/>
@@ -883,8 +1138,36 @@
           <w:lang w:eastAsia="en-CA"/>
           <w14:ligatures w14:val="none"/>
         </w:rPr>
-        <w:t>@D.person.NULL@iihtáíhksoohpattsaakio'pa:@D.person.NULL@</w:t>
-      </w:r>
+        <w:t>NA ;</w:t>
+      </w:r>
+      <w:proofErr w:type="gramEnd"/>
+    </w:p>
+    <w:p>
+      <w:pPr>
+        <w:pStyle w:val="ListParagraph"/>
+        <w:numPr>
+          <w:ilvl w:val="0"/>
+          <w:numId w:val="39"/>
+        </w:numPr>
+        <w:rPr>
+          <w:lang w:val="en-US"/>
+        </w:rPr>
+      </w:pPr>
+      <w:r>
+        <w:rPr>
+          <w:lang w:val="en-US"/>
+        </w:rPr>
+        <w:t>Person:</w:t>
+      </w:r>
+    </w:p>
+    <w:p>
+      <w:pPr>
+        <w:rPr>
+          <w:sz w:val="16"/>
+          <w:szCs w:val="16"/>
+          <w:lang w:val="en-US"/>
+        </w:rPr>
+      </w:pPr>
       <w:r>
         <w:rPr>
           <w:rFonts w:ascii="Courier New" w:eastAsia="Times New Roman" w:hAnsi="Courier New" w:cs="Courier New"/>
@@ -895,7 +1178,7 @@
           <w:lang w:eastAsia="en-CA"/>
           <w14:ligatures w14:val="none"/>
         </w:rPr>
-        <w:t>%^SPomohtáíhksoohpattsaakihp</w:t>
+        <w:t>@D.person.NULL@iihtáíhksoohpattsaakio'pa:@D.person.NULL@</w:t>
       </w:r>
       <w:r>
         <w:rPr>
@@ -907,36 +1190,8 @@
           <w:lang w:eastAsia="en-CA"/>
           <w14:ligatures w14:val="none"/>
         </w:rPr>
-        <w:tab/>
-        <w:t>NA ;</w:t>
-      </w:r>
-    </w:p>
-    <w:p>
-      <w:pPr>
-        <w:pStyle w:val="ListParagraph"/>
-        <w:numPr>
-          <w:ilvl w:val="0"/>
-          <w:numId w:val="39"/>
-        </w:numPr>
-        <w:rPr>
-          <w:lang w:val="en-US"/>
-        </w:rPr>
-      </w:pPr>
-      <w:r>
-        <w:rPr>
-          <w:lang w:val="en-US"/>
-        </w:rPr>
-        <w:t>Elsewhere:</w:t>
-      </w:r>
-    </w:p>
-    <w:p>
-      <w:pPr>
-        <w:rPr>
-          <w:sz w:val="20"/>
-          <w:szCs w:val="20"/>
-          <w:lang w:val="en-US"/>
-        </w:rPr>
-      </w:pPr>
+        <w:t>%^SPomohtáíhksoohpattsaakihp</w:t>
+      </w:r>
       <w:r>
         <w:rPr>
           <w:rFonts w:ascii="Courier New" w:eastAsia="Times New Roman" w:hAnsi="Courier New" w:cs="Courier New"/>
@@ -947,8 +1202,9 @@
           <w:lang w:eastAsia="en-CA"/>
           <w14:ligatures w14:val="none"/>
         </w:rPr>
-        <w:t>@R.person.NULL@iihtáíhksoohpattsaakio'pa:@R.person.NULL@</w:t>
-      </w:r>
+        <w:tab/>
+      </w:r>
+      <w:proofErr w:type="gramStart"/>
       <w:r>
         <w:rPr>
           <w:rFonts w:ascii="Courier New" w:eastAsia="Times New Roman" w:hAnsi="Courier New" w:cs="Courier New"/>
@@ -959,8 +1215,36 @@
           <w:lang w:eastAsia="en-CA"/>
           <w14:ligatures w14:val="none"/>
         </w:rPr>
-        <w:t>o</w:t>
-      </w:r>
+        <w:t>NA ;</w:t>
+      </w:r>
+      <w:proofErr w:type="gramEnd"/>
+    </w:p>
+    <w:p>
+      <w:pPr>
+        <w:pStyle w:val="ListParagraph"/>
+        <w:numPr>
+          <w:ilvl w:val="0"/>
+          <w:numId w:val="39"/>
+        </w:numPr>
+        <w:rPr>
+          <w:lang w:val="en-US"/>
+        </w:rPr>
+      </w:pPr>
+      <w:r>
+        <w:rPr>
+          <w:lang w:val="en-US"/>
+        </w:rPr>
+        <w:t>Elsewhere:</w:t>
+      </w:r>
+    </w:p>
+    <w:p>
+      <w:pPr>
+        <w:rPr>
+          <w:sz w:val="20"/>
+          <w:szCs w:val="20"/>
+          <w:lang w:val="en-US"/>
+        </w:rPr>
+      </w:pPr>
       <w:r>
         <w:rPr>
           <w:rFonts w:ascii="Courier New" w:eastAsia="Times New Roman" w:hAnsi="Courier New" w:cs="Courier New"/>
@@ -971,7 +1255,7 @@
           <w:lang w:eastAsia="en-CA"/>
           <w14:ligatures w14:val="none"/>
         </w:rPr>
-        <w:t>htáíhksoohpattsaakio'p</w:t>
+        <w:t>@R.person.NULL@iihtáíhksoohpattsaakio'pa:@R.person.NULL@</w:t>
       </w:r>
       <w:r>
         <w:rPr>
@@ -983,18 +1267,8 @@
           <w:lang w:eastAsia="en-CA"/>
           <w14:ligatures w14:val="none"/>
         </w:rPr>
-        <w:tab/>
-        <w:t>NA ;</w:t>
-      </w:r>
-    </w:p>
-    <w:p>
-      <w:pPr>
-        <w:rPr>
-          <w:sz w:val="16"/>
-          <w:szCs w:val="16"/>
-          <w:lang w:val="en-US"/>
-        </w:rPr>
-      </w:pPr>
+        <w:t>o</w:t>
+      </w:r>
       <w:r>
         <w:rPr>
           <w:rFonts w:ascii="Courier New" w:eastAsia="Times New Roman" w:hAnsi="Courier New" w:cs="Courier New"/>
@@ -1005,7 +1279,7 @@
           <w:lang w:eastAsia="en-CA"/>
           <w14:ligatures w14:val="none"/>
         </w:rPr>
-        <w:t>@D.person.NULL@iihtáíhksoohpattsaakio'pa:@D.person.NULL@</w:t>
+        <w:t>htáíhksoohpattsaakio'p</w:t>
       </w:r>
       <w:r>
         <w:rPr>
@@ -1017,8 +1291,9 @@
           <w:lang w:eastAsia="en-CA"/>
           <w14:ligatures w14:val="none"/>
         </w:rPr>
-        <w:t>ohtáíhksoohpattsaakihp</w:t>
-      </w:r>
+        <w:tab/>
+      </w:r>
+      <w:proofErr w:type="gramStart"/>
       <w:r>
         <w:rPr>
           <w:rFonts w:ascii="Courier New" w:eastAsia="Times New Roman" w:hAnsi="Courier New" w:cs="Courier New"/>
@@ -1029,9 +1304,68 @@
           <w:lang w:eastAsia="en-CA"/>
           <w14:ligatures w14:val="none"/>
         </w:rPr>
+        <w:t>NA ;</w:t>
+      </w:r>
+      <w:proofErr w:type="gramEnd"/>
+    </w:p>
+    <w:p>
+      <w:pPr>
+        <w:rPr>
+          <w:sz w:val="16"/>
+          <w:szCs w:val="16"/>
+          <w:lang w:val="en-US"/>
+        </w:rPr>
+      </w:pPr>
+      <w:r>
+        <w:rPr>
+          <w:rFonts w:ascii="Courier New" w:eastAsia="Times New Roman" w:hAnsi="Courier New" w:cs="Courier New"/>
+          <w:color w:val="000000"/>
+          <w:kern w:val="0"/>
+          <w:sz w:val="16"/>
+          <w:szCs w:val="16"/>
+          <w:lang w:eastAsia="en-CA"/>
+          <w14:ligatures w14:val="none"/>
+        </w:rPr>
+        <w:t>@D.person.NULL@iihtáíhksoohpattsaakio'pa:@D.person.NULL@</w:t>
+      </w:r>
+      <w:r>
+        <w:rPr>
+          <w:rFonts w:ascii="Courier New" w:eastAsia="Times New Roman" w:hAnsi="Courier New" w:cs="Courier New"/>
+          <w:color w:val="000000"/>
+          <w:kern w:val="0"/>
+          <w:sz w:val="16"/>
+          <w:szCs w:val="16"/>
+          <w:lang w:eastAsia="en-CA"/>
+          <w14:ligatures w14:val="none"/>
+        </w:rPr>
+        <w:t>ohtáíhksoohpattsaakihp</w:t>
+      </w:r>
+      <w:r>
+        <w:rPr>
+          <w:rFonts w:ascii="Courier New" w:eastAsia="Times New Roman" w:hAnsi="Courier New" w:cs="Courier New"/>
+          <w:color w:val="000000"/>
+          <w:kern w:val="0"/>
+          <w:sz w:val="16"/>
+          <w:szCs w:val="16"/>
+          <w:lang w:eastAsia="en-CA"/>
+          <w14:ligatures w14:val="none"/>
+        </w:rPr>
         <w:tab/>
+      </w:r>
+      <w:proofErr w:type="gramStart"/>
+      <w:r>
+        <w:rPr>
+          <w:rFonts w:ascii="Courier New" w:eastAsia="Times New Roman" w:hAnsi="Courier New" w:cs="Courier New"/>
+          <w:color w:val="000000"/>
+          <w:kern w:val="0"/>
+          <w:sz w:val="16"/>
+          <w:szCs w:val="16"/>
+          <w:lang w:eastAsia="en-CA"/>
+          <w14:ligatures w14:val="none"/>
+        </w:rPr>
         <w:t>NA ;</w:t>
       </w:r>
+      <w:proofErr w:type="gramEnd"/>
     </w:p>
     <w:p>
       <w:pPr>
@@ -1224,7 +1558,35 @@
         <w:rPr>
           <w:lang w:val="en-US"/>
         </w:rPr>
-        <w:t>E.g. sometimes I deletes initially, sometimes it doesn’t; sometimes a form has different vowels depending on whether it’s initial or not; encode these types of allomorphy on a stem by stem basis</w:t>
+        <w:t xml:space="preserve">E.g. sometimes I </w:t>
+      </w:r>
+      <w:proofErr w:type="gramStart"/>
+      <w:r>
+        <w:rPr>
+          <w:lang w:val="en-US"/>
+        </w:rPr>
+        <w:t>deletes</w:t>
+      </w:r>
+      <w:proofErr w:type="gramEnd"/>
+      <w:r>
+        <w:rPr>
+          <w:lang w:val="en-US"/>
+        </w:rPr>
+        <w:t xml:space="preserve"> initially, sometimes it doesn’t; sometimes a form has different vowels depending on whether it’s initial or not; encode these types of allomorphy on a </w:t>
+      </w:r>
+      <w:proofErr w:type="gramStart"/>
+      <w:r>
+        <w:rPr>
+          <w:lang w:val="en-US"/>
+        </w:rPr>
+        <w:t>stem by stem</w:t>
+      </w:r>
+      <w:proofErr w:type="gramEnd"/>
+      <w:r>
+        <w:rPr>
+          <w:lang w:val="en-US"/>
+        </w:rPr>
+        <w:t xml:space="preserve"> basis</w:t>
       </w:r>
     </w:p>
     <w:p>
@@ -1248,7 +1610,49 @@
         <w:rPr>
           <w:lang w:val="en-US"/>
         </w:rPr>
-        <w:t xml:space="preserve"> – e.g. yaak ‘future’ is always yaak, even though it essentially always surfaces as aak initially and following person prefixes</w:t>
+        <w:t xml:space="preserve"> – e.g. </w:t>
+      </w:r>
+      <w:proofErr w:type="spellStart"/>
+      <w:r>
+        <w:rPr>
+          <w:lang w:val="en-US"/>
+        </w:rPr>
+        <w:t>yaak</w:t>
+      </w:r>
+      <w:proofErr w:type="spellEnd"/>
+      <w:r>
+        <w:rPr>
+          <w:lang w:val="en-US"/>
+        </w:rPr>
+        <w:t xml:space="preserve"> ‘future’ is always </w:t>
+      </w:r>
+      <w:proofErr w:type="spellStart"/>
+      <w:r>
+        <w:rPr>
+          <w:lang w:val="en-US"/>
+        </w:rPr>
+        <w:t>yaak</w:t>
+      </w:r>
+      <w:proofErr w:type="spellEnd"/>
+      <w:r>
+        <w:rPr>
+          <w:lang w:val="en-US"/>
+        </w:rPr>
+        <w:t xml:space="preserve">, even though it essentially always surfaces as </w:t>
+      </w:r>
+      <w:proofErr w:type="spellStart"/>
+      <w:r>
+        <w:rPr>
+          <w:lang w:val="en-US"/>
+        </w:rPr>
+        <w:t>aak</w:t>
+      </w:r>
+      <w:proofErr w:type="spellEnd"/>
+      <w:r>
+        <w:rPr>
+          <w:lang w:val="en-US"/>
+        </w:rPr>
+        <w:t xml:space="preserve"> initially and following person prefixes</w:t>
       </w:r>
     </w:p>
     <w:p>
@@ -1393,7 +1797,21 @@
         <w:rPr>
           <w:lang w:val="en-US"/>
         </w:rPr>
-        <w:t>For prestems, use PS/[lemma]+</w:t>
+        <w:t xml:space="preserve">For </w:t>
+      </w:r>
+      <w:proofErr w:type="spellStart"/>
+      <w:r>
+        <w:rPr>
+          <w:lang w:val="en-US"/>
+        </w:rPr>
+        <w:t>prestems</w:t>
+      </w:r>
+      <w:proofErr w:type="spellEnd"/>
+      <w:r>
+        <w:rPr>
+          <w:lang w:val="en-US"/>
+        </w:rPr>
+        <w:t>, use PS/[lemma]+</w:t>
       </w:r>
     </w:p>
     <w:p>
@@ -1547,8 +1965,16 @@
         <w:rPr>
           <w:lang w:val="en-US"/>
         </w:rPr>
-        <w:t>Will usually be the same as others of the same category, except for nouns that require -im</w:t>
-      </w:r>
+        <w:t>Will usually be the same as others of the same category, except for nouns that require -</w:t>
+      </w:r>
+      <w:proofErr w:type="spellStart"/>
+      <w:r>
+        <w:rPr>
+          <w:lang w:val="en-US"/>
+        </w:rPr>
+        <w:t>im</w:t>
+      </w:r>
+      <w:proofErr w:type="spellEnd"/>
     </w:p>
     <w:p>
       <w:pPr>
@@ -1585,7 +2011,21 @@
         <w:rPr>
           <w:lang w:val="en-US"/>
         </w:rPr>
-        <w:t xml:space="preserve"> (because starting a cell with @ messes with excel)</w:t>
+        <w:t xml:space="preserve"> (because starting a cell </w:t>
+      </w:r>
+      <w:proofErr w:type="gramStart"/>
+      <w:r>
+        <w:rPr>
+          <w:lang w:val="en-US"/>
+        </w:rPr>
+        <w:t>with @</w:t>
+      </w:r>
+      <w:proofErr w:type="gramEnd"/>
+      <w:r>
+        <w:rPr>
+          <w:lang w:val="en-US"/>
+        </w:rPr>
+        <w:t xml:space="preserve"> messes with excel)</w:t>
       </w:r>
     </w:p>
     <w:p>
@@ -1622,8 +2062,16 @@
         <w:rPr>
           <w:lang w:val="en-US"/>
         </w:rPr>
-        <w:t xml:space="preserve"> – breaking i</w:t>
-      </w:r>
+        <w:t xml:space="preserve"> – breaking </w:t>
+      </w:r>
+      <w:proofErr w:type="spellStart"/>
+      <w:r>
+        <w:rPr>
+          <w:lang w:val="en-US"/>
+        </w:rPr>
+        <w:t>i</w:t>
+      </w:r>
+      <w:proofErr w:type="spellEnd"/>
     </w:p>
     <w:p>
       <w:pPr>
@@ -1652,7 +2100,21 @@
         <w:rPr>
           <w:lang w:val="en-US"/>
         </w:rPr>
-        <w:t>, if k&gt;ks, i2</w:t>
+        <w:t>, if k&gt;</w:t>
+      </w:r>
+      <w:proofErr w:type="spellStart"/>
+      <w:r>
+        <w:rPr>
+          <w:lang w:val="en-US"/>
+        </w:rPr>
+        <w:t>ks</w:t>
+      </w:r>
+      <w:proofErr w:type="spellEnd"/>
+      <w:r>
+        <w:rPr>
+          <w:lang w:val="en-US"/>
+        </w:rPr>
+        <w:t>, i2</w:t>
       </w:r>
     </w:p>
     <w:p>
@@ -1717,11 +2179,19 @@
         </w:rPr>
         <w:t xml:space="preserve">G – underspecified glide, used for </w:t>
       </w:r>
-      <w:r>
-        <w:rPr>
-          <w:lang w:val="en-US"/>
-        </w:rPr>
-        <w:t>prestems ending in</w:t>
+      <w:proofErr w:type="spellStart"/>
+      <w:r>
+        <w:rPr>
+          <w:lang w:val="en-US"/>
+        </w:rPr>
+        <w:t>prestems</w:t>
+      </w:r>
+      <w:proofErr w:type="spellEnd"/>
+      <w:r>
+        <w:rPr>
+          <w:lang w:val="en-US"/>
+        </w:rPr>
+        <w:t xml:space="preserve"> ending in</w:t>
       </w:r>
       <w:r>
         <w:rPr>
@@ -1733,19 +2203,47 @@
         <w:rPr>
           <w:lang w:val="en-US"/>
         </w:rPr>
-        <w:t xml:space="preserve"> or</w:t>
-      </w:r>
-      <w:r>
-        <w:rPr>
-          <w:lang w:val="en-US"/>
-        </w:rPr>
-        <w:t xml:space="preserve"> . in the paper dictionary</w:t>
-      </w:r>
-      <w:r>
-        <w:rPr>
-          <w:lang w:val="en-US"/>
-        </w:rPr>
-        <w:t xml:space="preserve"> (this also occurs for the final -oo, but this is managed using the diphthongization trigger for simplicity)</w:t>
+        <w:t xml:space="preserve"> </w:t>
+      </w:r>
+      <w:proofErr w:type="gramStart"/>
+      <w:r>
+        <w:rPr>
+          <w:lang w:val="en-US"/>
+        </w:rPr>
+        <w:t>or</w:t>
+      </w:r>
+      <w:r>
+        <w:rPr>
+          <w:lang w:val="en-US"/>
+        </w:rPr>
+        <w:t xml:space="preserve"> .</w:t>
+      </w:r>
+      <w:proofErr w:type="gramEnd"/>
+      <w:r>
+        <w:rPr>
+          <w:lang w:val="en-US"/>
+        </w:rPr>
+        <w:t xml:space="preserve"> in the paper dictionary</w:t>
+      </w:r>
+      <w:r>
+        <w:rPr>
+          <w:lang w:val="en-US"/>
+        </w:rPr>
+        <w:t xml:space="preserve"> (this also occurs for the final -</w:t>
+      </w:r>
+      <w:proofErr w:type="spellStart"/>
+      <w:r>
+        <w:rPr>
+          <w:lang w:val="en-US"/>
+        </w:rPr>
+        <w:t>oo</w:t>
+      </w:r>
+      <w:proofErr w:type="spellEnd"/>
+      <w:r>
+        <w:rPr>
+          <w:lang w:val="en-US"/>
+        </w:rPr>
+        <w:t>, but this is managed using the diphthongization trigger for simplicity)</w:t>
       </w:r>
     </w:p>
     <w:p>
@@ -1763,7 +2261,14 @@
         <w:rPr>
           <w:lang w:val="en-US"/>
         </w:rPr>
-        <w:t>y2 – a weird one, currently only used in yamoo</w:t>
+        <w:t xml:space="preserve">y2 – a weird one, currently only used in </w:t>
+      </w:r>
+      <w:proofErr w:type="spellStart"/>
+      <w:r>
+        <w:rPr>
+          <w:lang w:val="en-US"/>
+        </w:rPr>
+        <w:t>yamoo</w:t>
       </w:r>
       <w:r>
         <w:rPr>
@@ -1775,7 +2280,14 @@
         <w:rPr>
           <w:lang w:val="en-US"/>
         </w:rPr>
-        <w:t>k, which becomes i2amoo</w:t>
+        <w:t>k</w:t>
+      </w:r>
+      <w:proofErr w:type="spellEnd"/>
+      <w:r>
+        <w:rPr>
+          <w:lang w:val="en-US"/>
+        </w:rPr>
+        <w:t>, which becomes i2amoo</w:t>
       </w:r>
       <w:r>
         <w:rPr>
@@ -1920,7 +2432,35 @@
         <w:rPr>
           <w:lang w:val="en-US"/>
         </w:rPr>
-        <w:t xml:space="preserve"> – aa + im &gt; aim (rather than aam)</w:t>
+        <w:t xml:space="preserve"> – aa + </w:t>
+      </w:r>
+      <w:proofErr w:type="spellStart"/>
+      <w:r>
+        <w:rPr>
+          <w:lang w:val="en-US"/>
+        </w:rPr>
+        <w:t>im</w:t>
+      </w:r>
+      <w:proofErr w:type="spellEnd"/>
+      <w:r>
+        <w:rPr>
+          <w:lang w:val="en-US"/>
+        </w:rPr>
+        <w:t xml:space="preserve"> &gt; aim (rather than </w:t>
+      </w:r>
+      <w:proofErr w:type="spellStart"/>
+      <w:r>
+        <w:rPr>
+          <w:lang w:val="en-US"/>
+        </w:rPr>
+        <w:t>aam</w:t>
+      </w:r>
+      <w:proofErr w:type="spellEnd"/>
+      <w:r>
+        <w:rPr>
+          <w:lang w:val="en-US"/>
+        </w:rPr>
+        <w:t>)</w:t>
       </w:r>
     </w:p>
     <w:p>
@@ -1938,14 +2478,30 @@
         <w:rPr>
           <w:lang w:val="en-US"/>
         </w:rPr>
-        <w:t>E.g. ninaa</w:t>
-      </w:r>
-      <w:r>
-        <w:rPr>
-          <w:lang w:val="en-US"/>
-        </w:rPr>
-        <w:t xml:space="preserve"> vs imitaa</w:t>
-      </w:r>
+        <w:t xml:space="preserve">E.g. </w:t>
+      </w:r>
+      <w:proofErr w:type="spellStart"/>
+      <w:r>
+        <w:rPr>
+          <w:lang w:val="en-US"/>
+        </w:rPr>
+        <w:t>ninaa</w:t>
+      </w:r>
+      <w:proofErr w:type="spellEnd"/>
+      <w:r>
+        <w:rPr>
+          <w:lang w:val="en-US"/>
+        </w:rPr>
+        <w:t xml:space="preserve"> vs </w:t>
+      </w:r>
+      <w:proofErr w:type="spellStart"/>
+      <w:r>
+        <w:rPr>
+          <w:lang w:val="en-US"/>
+        </w:rPr>
+        <w:t>imitaa</w:t>
+      </w:r>
+      <w:proofErr w:type="spellEnd"/>
     </w:p>
     <w:p>
       <w:pPr>
@@ -1986,7 +2542,21 @@
         <w:rPr>
           <w:lang w:val="en-US"/>
         </w:rPr>
-        <w:t>For specific stems, especially those ending in the final -oo ‘go’</w:t>
+        <w:t>For specific stems, especially those ending in the final -</w:t>
+      </w:r>
+      <w:proofErr w:type="spellStart"/>
+      <w:r>
+        <w:rPr>
+          <w:lang w:val="en-US"/>
+        </w:rPr>
+        <w:t>oo</w:t>
+      </w:r>
+      <w:proofErr w:type="spellEnd"/>
+      <w:r>
+        <w:rPr>
+          <w:lang w:val="en-US"/>
+        </w:rPr>
+        <w:t xml:space="preserve"> ‘go’</w:t>
       </w:r>
     </w:p>
     <w:p>
@@ -2022,7 +2592,35 @@
         <w:rPr>
           <w:lang w:val="en-US"/>
         </w:rPr>
-        <w:t>Sometimes, diphthongization is assumed, e.g. when a verb derived from verb for which this is documented, include a note like “diph cf [other verb]”</w:t>
+        <w:t>Sometimes, diphthongization is assumed, e.g. when a verb derived from verb for which this is documented, include a note like “</w:t>
+      </w:r>
+      <w:proofErr w:type="spellStart"/>
+      <w:r>
+        <w:rPr>
+          <w:lang w:val="en-US"/>
+        </w:rPr>
+        <w:t>diph</w:t>
+      </w:r>
+      <w:proofErr w:type="spellEnd"/>
+      <w:r>
+        <w:rPr>
+          <w:lang w:val="en-US"/>
+        </w:rPr>
+        <w:t xml:space="preserve"> </w:t>
+      </w:r>
+      <w:proofErr w:type="spellStart"/>
+      <w:r>
+        <w:rPr>
+          <w:lang w:val="en-US"/>
+        </w:rPr>
+        <w:t>cf</w:t>
+      </w:r>
+      <w:proofErr w:type="spellEnd"/>
+      <w:r>
+        <w:rPr>
+          <w:lang w:val="en-US"/>
+        </w:rPr>
+        <w:t xml:space="preserve"> [other verb]”</w:t>
       </w:r>
     </w:p>
     <w:p>
@@ -2040,7 +2638,21 @@
         <w:rPr>
           <w:lang w:val="en-US"/>
         </w:rPr>
-        <w:t>If we don’t want to do this without evidence, remove diph where this note occurs</w:t>
+        <w:t xml:space="preserve">If we don’t want to do this without evidence, remove </w:t>
+      </w:r>
+      <w:proofErr w:type="spellStart"/>
+      <w:r>
+        <w:rPr>
+          <w:lang w:val="en-US"/>
+        </w:rPr>
+        <w:t>diph</w:t>
+      </w:r>
+      <w:proofErr w:type="spellEnd"/>
+      <w:r>
+        <w:rPr>
+          <w:lang w:val="en-US"/>
+        </w:rPr>
+        <w:t xml:space="preserve"> where this note occurs</w:t>
       </w:r>
     </w:p>
     <w:p>
@@ -2136,7 +2748,49 @@
         <w:rPr>
           <w:lang w:val="en-US"/>
         </w:rPr>
-        <w:t>Use when sV, ICV &gt; sayV, CayV in initial position for past tense, imperative</w:t>
+        <w:t xml:space="preserve">Use when </w:t>
+      </w:r>
+      <w:proofErr w:type="spellStart"/>
+      <w:r>
+        <w:rPr>
+          <w:lang w:val="en-US"/>
+        </w:rPr>
+        <w:t>sV</w:t>
+      </w:r>
+      <w:proofErr w:type="spellEnd"/>
+      <w:r>
+        <w:rPr>
+          <w:lang w:val="en-US"/>
+        </w:rPr>
+        <w:t xml:space="preserve">, ICV &gt; </w:t>
+      </w:r>
+      <w:proofErr w:type="spellStart"/>
+      <w:r>
+        <w:rPr>
+          <w:lang w:val="en-US"/>
+        </w:rPr>
+        <w:t>sayV</w:t>
+      </w:r>
+      <w:proofErr w:type="spellEnd"/>
+      <w:r>
+        <w:rPr>
+          <w:lang w:val="en-US"/>
+        </w:rPr>
+        <w:t xml:space="preserve">, </w:t>
+      </w:r>
+      <w:proofErr w:type="spellStart"/>
+      <w:r>
+        <w:rPr>
+          <w:lang w:val="en-US"/>
+        </w:rPr>
+        <w:t>CayV</w:t>
+      </w:r>
+      <w:proofErr w:type="spellEnd"/>
+      <w:r>
+        <w:rPr>
+          <w:lang w:val="en-US"/>
+        </w:rPr>
+        <w:t xml:space="preserve"> in initial position for past tense, imperative</w:t>
       </w:r>
     </w:p>
     <w:p>
@@ -2154,8 +2808,30 @@
         <w:rPr>
           <w:lang w:val="en-US"/>
         </w:rPr>
-        <w:t>%^IMP – imperative it &gt; (i)st</w:t>
-      </w:r>
+        <w:t>%^IMP – imperative it &gt; (</w:t>
+      </w:r>
+      <w:proofErr w:type="spellStart"/>
+      <w:r>
+        <w:rPr>
+          <w:lang w:val="en-US"/>
+        </w:rPr>
+        <w:t>i</w:t>
+      </w:r>
+      <w:proofErr w:type="spellEnd"/>
+      <w:r>
+        <w:rPr>
+          <w:lang w:val="en-US"/>
+        </w:rPr>
+        <w:t>)</w:t>
+      </w:r>
+      <w:proofErr w:type="spellStart"/>
+      <w:r>
+        <w:rPr>
+          <w:lang w:val="en-US"/>
+        </w:rPr>
+        <w:t>st</w:t>
+      </w:r>
+      <w:proofErr w:type="spellEnd"/>
     </w:p>
     <w:p>
       <w:pPr>
@@ -2172,7 +2848,35 @@
         <w:rPr>
           <w:lang w:val="en-US"/>
         </w:rPr>
-        <w:t>Use when initial it becomes (i)st in the imperative</w:t>
+        <w:t>Use when initial it becomes (</w:t>
+      </w:r>
+      <w:proofErr w:type="spellStart"/>
+      <w:r>
+        <w:rPr>
+          <w:lang w:val="en-US"/>
+        </w:rPr>
+        <w:t>i</w:t>
+      </w:r>
+      <w:proofErr w:type="spellEnd"/>
+      <w:r>
+        <w:rPr>
+          <w:lang w:val="en-US"/>
+        </w:rPr>
+        <w:t>)</w:t>
+      </w:r>
+      <w:proofErr w:type="spellStart"/>
+      <w:r>
+        <w:rPr>
+          <w:lang w:val="en-US"/>
+        </w:rPr>
+        <w:t>st</w:t>
+      </w:r>
+      <w:proofErr w:type="spellEnd"/>
+      <w:r>
+        <w:rPr>
+          <w:lang w:val="en-US"/>
+        </w:rPr>
+        <w:t xml:space="preserve"> in the imperative</w:t>
       </w:r>
     </w:p>
     <w:p>
@@ -2196,8 +2900,16 @@
         <w:rPr>
           <w:lang w:val="en-US"/>
         </w:rPr>
-        <w:t xml:space="preserve"> in the lexc</w:t>
-      </w:r>
+        <w:t xml:space="preserve"> in the </w:t>
+      </w:r>
+      <w:proofErr w:type="spellStart"/>
+      <w:r>
+        <w:rPr>
+          <w:lang w:val="en-US"/>
+        </w:rPr>
+        <w:t>lexc</w:t>
+      </w:r>
+      <w:proofErr w:type="spellEnd"/>
       <w:r>
         <w:rPr>
           <w:lang w:val="en-US"/>
@@ -2355,7 +3067,23 @@
         <w:rPr>
           <w:lang w:val="en-US"/>
         </w:rPr>
-        <w:t xml:space="preserve">“cf [other entry]” </w:t>
+        <w:t>“</w:t>
+      </w:r>
+      <w:proofErr w:type="spellStart"/>
+      <w:proofErr w:type="gramStart"/>
+      <w:r>
+        <w:rPr>
+          <w:lang w:val="en-US"/>
+        </w:rPr>
+        <w:t>cf</w:t>
+      </w:r>
+      <w:proofErr w:type="spellEnd"/>
+      <w:proofErr w:type="gramEnd"/>
+      <w:r>
+        <w:rPr>
+          <w:lang w:val="en-US"/>
+        </w:rPr>
+        <w:t xml:space="preserve"> [other entry]” </w:t>
       </w:r>
     </w:p>
     <w:p>
@@ -2379,7 +3107,39 @@
         <w:rPr>
           <w:lang w:val="en-US"/>
         </w:rPr>
-        <w:t>llomorphy based on another stem, where form and meaning are clearly related</w:t>
+        <w:t xml:space="preserve">llomorphy </w:t>
+      </w:r>
+      <w:proofErr w:type="gramStart"/>
+      <w:r>
+        <w:rPr>
+          <w:lang w:val="en-US"/>
+        </w:rPr>
+        <w:t>based</w:t>
+      </w:r>
+      <w:proofErr w:type="gramEnd"/>
+      <w:r>
+        <w:rPr>
+          <w:lang w:val="en-US"/>
+        </w:rPr>
+        <w:t xml:space="preserve"> on another stem, where form and meaning are clearly related</w:t>
+      </w:r>
+    </w:p>
+    <w:p>
+      <w:pPr>
+        <w:pStyle w:val="ListParagraph"/>
+        <w:numPr>
+          <w:ilvl w:val="2"/>
+          <w:numId w:val="40"/>
+        </w:numPr>
+        <w:rPr>
+          <w:lang w:val="en-US"/>
+        </w:rPr>
+      </w:pPr>
+      <w:r>
+        <w:rPr>
+          <w:lang w:val="en-US"/>
+        </w:rPr>
+        <w:t>See that other stem for more information on assumptions/missing information</w:t>
       </w:r>
     </w:p>
     <w:p>
@@ -2481,7 +3241,35 @@
         <w:rPr>
           <w:lang w:val="en-US"/>
         </w:rPr>
-        <w:t>Sometimes initial w+short a surfaces as aa, noted as “lengthening?)</w:t>
+        <w:t xml:space="preserve">Sometimes initial </w:t>
+      </w:r>
+      <w:proofErr w:type="spellStart"/>
+      <w:r>
+        <w:rPr>
+          <w:lang w:val="en-US"/>
+        </w:rPr>
+        <w:t>w+short</w:t>
+      </w:r>
+      <w:proofErr w:type="spellEnd"/>
+      <w:r>
+        <w:rPr>
+          <w:lang w:val="en-US"/>
+        </w:rPr>
+        <w:t xml:space="preserve"> a </w:t>
+      </w:r>
+      <w:proofErr w:type="gramStart"/>
+      <w:r>
+        <w:rPr>
+          <w:lang w:val="en-US"/>
+        </w:rPr>
+        <w:t>surfaces</w:t>
+      </w:r>
+      <w:proofErr w:type="gramEnd"/>
+      <w:r>
+        <w:rPr>
+          <w:lang w:val="en-US"/>
+        </w:rPr>
+        <w:t xml:space="preserve"> as aa, noted as “lengthening?)</w:t>
       </w:r>
     </w:p>
     <w:p>
@@ -2499,7 +3287,21 @@
         <w:rPr>
           <w:lang w:val="en-US"/>
         </w:rPr>
-        <w:t>“short prefix?”</w:t>
+        <w:t>“</w:t>
+      </w:r>
+      <w:proofErr w:type="gramStart"/>
+      <w:r>
+        <w:rPr>
+          <w:lang w:val="en-US"/>
+        </w:rPr>
+        <w:t>short</w:t>
+      </w:r>
+      <w:proofErr w:type="gramEnd"/>
+      <w:r>
+        <w:rPr>
+          <w:lang w:val="en-US"/>
+        </w:rPr>
+        <w:t xml:space="preserve"> prefix?”</w:t>
       </w:r>
     </w:p>
     <w:p>
@@ -2553,7 +3355,21 @@
         <w:rPr>
           <w:lang w:val="en-US"/>
         </w:rPr>
-        <w:t>No related forms to check against or examples to show, especially used for stems that start in consonants, so their non-initial forms could do a number of things</w:t>
+        <w:t xml:space="preserve">No related forms to check against or examples to show, especially used for stems that start in consonants, so their non-initial forms could do </w:t>
+      </w:r>
+      <w:proofErr w:type="gramStart"/>
+      <w:r>
+        <w:rPr>
+          <w:lang w:val="en-US"/>
+        </w:rPr>
+        <w:t>a number of</w:t>
+      </w:r>
+      <w:proofErr w:type="gramEnd"/>
+      <w:r>
+        <w:rPr>
+          <w:lang w:val="en-US"/>
+        </w:rPr>
+        <w:t xml:space="preserve"> things</w:t>
       </w:r>
     </w:p>
     <w:p>
@@ -2571,7 +3387,21 @@
         <w:rPr>
           <w:lang w:val="en-US"/>
         </w:rPr>
-        <w:t>“imp only?”</w:t>
+        <w:t>“</w:t>
+      </w:r>
+      <w:proofErr w:type="gramStart"/>
+      <w:r>
+        <w:rPr>
+          <w:lang w:val="en-US"/>
+        </w:rPr>
+        <w:t>imp</w:t>
+      </w:r>
+      <w:proofErr w:type="gramEnd"/>
+      <w:r>
+        <w:rPr>
+          <w:lang w:val="en-US"/>
+        </w:rPr>
+        <w:t xml:space="preserve"> only?”</w:t>
       </w:r>
     </w:p>
     <w:p>
@@ -2607,7 +3437,21 @@
         <w:rPr>
           <w:lang w:val="en-US"/>
         </w:rPr>
-        <w:t>May simply be a way of demonstrating that both initial forms are possible (e.g. sometimes (i)C is shown in the diagnostic form for both or either the imperative or neutral 3</w:t>
+        <w:t>May simply be a way of demonstrating that both initial forms are possible (e.g. sometimes (</w:t>
+      </w:r>
+      <w:proofErr w:type="spellStart"/>
+      <w:r>
+        <w:rPr>
+          <w:lang w:val="en-US"/>
+        </w:rPr>
+        <w:t>i</w:t>
+      </w:r>
+      <w:proofErr w:type="spellEnd"/>
+      <w:r>
+        <w:rPr>
+          <w:lang w:val="en-US"/>
+        </w:rPr>
+        <w:t>)C is shown in the diagnostic form for both or either the imperative or neutral 3</w:t>
       </w:r>
       <w:r>
         <w:rPr>
@@ -2728,6 +3572,7 @@
         <w:rPr>
           <w:lang w:val="en-US"/>
         </w:rPr>
+        <w:lastRenderedPageBreak/>
         <w:t>Modelling has thus far made IC optional for past tense, should it also be optional for imperative?</w:t>
       </w:r>
     </w:p>
@@ -2746,7 +3591,23 @@
         <w:rPr>
           <w:lang w:val="en-US"/>
         </w:rPr>
-        <w:t>“iiht or past?”</w:t>
+        <w:t>“</w:t>
+      </w:r>
+      <w:proofErr w:type="spellStart"/>
+      <w:proofErr w:type="gramStart"/>
+      <w:r>
+        <w:rPr>
+          <w:lang w:val="en-US"/>
+        </w:rPr>
+        <w:t>iiht</w:t>
+      </w:r>
+      <w:proofErr w:type="spellEnd"/>
+      <w:proofErr w:type="gramEnd"/>
+      <w:r>
+        <w:rPr>
+          <w:lang w:val="en-US"/>
+        </w:rPr>
+        <w:t xml:space="preserve"> or past?”</w:t>
       </w:r>
     </w:p>
     <w:p>
@@ -2764,8 +3625,49 @@
         <w:rPr>
           <w:lang w:val="en-US"/>
         </w:rPr>
-        <w:lastRenderedPageBreak/>
-        <w:t>Unsure if word is exhibiting iiht/omoht/oht pattern, or if 3</w:t>
+        <w:t xml:space="preserve">Unsure if word is exhibiting </w:t>
+      </w:r>
+      <w:proofErr w:type="spellStart"/>
+      <w:r>
+        <w:rPr>
+          <w:lang w:val="en-US"/>
+        </w:rPr>
+        <w:t>iiht</w:t>
+      </w:r>
+      <w:proofErr w:type="spellEnd"/>
+      <w:r>
+        <w:rPr>
+          <w:lang w:val="en-US"/>
+        </w:rPr>
+        <w:t>/</w:t>
+      </w:r>
+      <w:proofErr w:type="spellStart"/>
+      <w:r>
+        <w:rPr>
+          <w:lang w:val="en-US"/>
+        </w:rPr>
+        <w:t>omoht</w:t>
+      </w:r>
+      <w:proofErr w:type="spellEnd"/>
+      <w:r>
+        <w:rPr>
+          <w:lang w:val="en-US"/>
+        </w:rPr>
+        <w:t>/</w:t>
+      </w:r>
+      <w:proofErr w:type="spellStart"/>
+      <w:r>
+        <w:rPr>
+          <w:lang w:val="en-US"/>
+        </w:rPr>
+        <w:t>oht</w:t>
+      </w:r>
+      <w:proofErr w:type="spellEnd"/>
+      <w:r>
+        <w:rPr>
+          <w:lang w:val="en-US"/>
+        </w:rPr>
+        <w:t xml:space="preserve"> pattern, or if 3</w:t>
       </w:r>
       <w:r>
         <w:rPr>
@@ -2796,7 +3698,35 @@
         <w:rPr>
           <w:lang w:val="en-US"/>
         </w:rPr>
-        <w:t>Usually showing oht in imperative (unexpected), but omoht in person form (expected)</w:t>
+        <w:t xml:space="preserve">Usually showing </w:t>
+      </w:r>
+      <w:proofErr w:type="spellStart"/>
+      <w:r>
+        <w:rPr>
+          <w:lang w:val="en-US"/>
+        </w:rPr>
+        <w:t>oht</w:t>
+      </w:r>
+      <w:proofErr w:type="spellEnd"/>
+      <w:r>
+        <w:rPr>
+          <w:lang w:val="en-US"/>
+        </w:rPr>
+        <w:t xml:space="preserve"> in imperative (unexpected), but </w:t>
+      </w:r>
+      <w:proofErr w:type="spellStart"/>
+      <w:r>
+        <w:rPr>
+          <w:lang w:val="en-US"/>
+        </w:rPr>
+        <w:t>omoht</w:t>
+      </w:r>
+      <w:proofErr w:type="spellEnd"/>
+      <w:r>
+        <w:rPr>
+          <w:lang w:val="en-US"/>
+        </w:rPr>
+        <w:t xml:space="preserve"> in person form (expected)</w:t>
       </w:r>
     </w:p>
     <w:p>
@@ -2814,7 +3744,49 @@
         <w:rPr>
           <w:lang w:val="en-US"/>
         </w:rPr>
-        <w:t xml:space="preserve">“iiht/omoht/oht” </w:t>
+        <w:t>“</w:t>
+      </w:r>
+      <w:proofErr w:type="spellStart"/>
+      <w:r>
+        <w:rPr>
+          <w:lang w:val="en-US"/>
+        </w:rPr>
+        <w:t>iiht</w:t>
+      </w:r>
+      <w:proofErr w:type="spellEnd"/>
+      <w:r>
+        <w:rPr>
+          <w:lang w:val="en-US"/>
+        </w:rPr>
+        <w:t>/</w:t>
+      </w:r>
+      <w:proofErr w:type="spellStart"/>
+      <w:r>
+        <w:rPr>
+          <w:lang w:val="en-US"/>
+        </w:rPr>
+        <w:t>omoht</w:t>
+      </w:r>
+      <w:proofErr w:type="spellEnd"/>
+      <w:r>
+        <w:rPr>
+          <w:lang w:val="en-US"/>
+        </w:rPr>
+        <w:t>/</w:t>
+      </w:r>
+      <w:proofErr w:type="spellStart"/>
+      <w:r>
+        <w:rPr>
+          <w:lang w:val="en-US"/>
+        </w:rPr>
+        <w:t>oht</w:t>
+      </w:r>
+      <w:proofErr w:type="spellEnd"/>
+      <w:r>
+        <w:rPr>
+          <w:lang w:val="en-US"/>
+        </w:rPr>
+        <w:t xml:space="preserve">” </w:t>
       </w:r>
     </w:p>
     <w:p>
@@ -2874,7 +3846,21 @@
         <w:rPr>
           <w:lang w:val="en-US"/>
         </w:rPr>
-        <w:t xml:space="preserve">“past?” </w:t>
+        <w:t>“</w:t>
+      </w:r>
+      <w:proofErr w:type="gramStart"/>
+      <w:r>
+        <w:rPr>
+          <w:lang w:val="en-US"/>
+        </w:rPr>
+        <w:t>past</w:t>
+      </w:r>
+      <w:proofErr w:type="gramEnd"/>
+      <w:r>
+        <w:rPr>
+          <w:lang w:val="en-US"/>
+        </w:rPr>
+        <w:t xml:space="preserve">?” </w:t>
       </w:r>
     </w:p>
     <w:p>
@@ -2892,7 +3878,21 @@
         <w:rPr>
           <w:lang w:val="en-US"/>
         </w:rPr>
-        <w:t>s-initial stems that otherwise display s connection sometimes show the third person form with is; could be an alternative initial form, or a shortened past tense ii</w:t>
+        <w:t xml:space="preserve">s-initial stems that otherwise display s connection sometimes show the third person form with </w:t>
+      </w:r>
+      <w:proofErr w:type="gramStart"/>
+      <w:r>
+        <w:rPr>
+          <w:lang w:val="en-US"/>
+        </w:rPr>
+        <w:t>is;</w:t>
+      </w:r>
+      <w:proofErr w:type="gramEnd"/>
+      <w:r>
+        <w:rPr>
+          <w:lang w:val="en-US"/>
+        </w:rPr>
+        <w:t xml:space="preserve"> could be an alternative initial form, or a shortened past tense ii</w:t>
       </w:r>
     </w:p>
     <w:p>
@@ -2906,11 +3906,19 @@
           <w:lang w:val="en-US"/>
         </w:rPr>
       </w:pPr>
-      <w:r>
-        <w:rPr>
-          <w:lang w:val="en-US"/>
-        </w:rPr>
-        <w:t>if past, we can delete these lines</w:t>
+      <w:proofErr w:type="gramStart"/>
+      <w:r>
+        <w:rPr>
+          <w:lang w:val="en-US"/>
+        </w:rPr>
+        <w:t>if</w:t>
+      </w:r>
+      <w:proofErr w:type="gramEnd"/>
+      <w:r>
+        <w:rPr>
+          <w:lang w:val="en-US"/>
+        </w:rPr>
+        <w:t xml:space="preserve"> past, we can delete these lines</w:t>
       </w:r>
     </w:p>
     <w:p>
@@ -2924,11 +3932,19 @@
           <w:lang w:val="en-US"/>
         </w:rPr>
       </w:pPr>
-      <w:r>
-        <w:rPr>
-          <w:lang w:val="en-US"/>
-        </w:rPr>
-        <w:t>if initial variation, keep things as they are</w:t>
+      <w:proofErr w:type="gramStart"/>
+      <w:r>
+        <w:rPr>
+          <w:lang w:val="en-US"/>
+        </w:rPr>
+        <w:t>if</w:t>
+      </w:r>
+      <w:proofErr w:type="gramEnd"/>
+      <w:r>
+        <w:rPr>
+          <w:lang w:val="en-US"/>
+        </w:rPr>
+        <w:t xml:space="preserve"> initial variation, keep things as they are</w:t>
       </w:r>
     </w:p>
     <w:p>
@@ -2964,7 +3980,21 @@
         <w:rPr>
           <w:lang w:val="en-US"/>
         </w:rPr>
-        <w:t>“impersonal?”</w:t>
+        <w:t>“</w:t>
+      </w:r>
+      <w:proofErr w:type="gramStart"/>
+      <w:r>
+        <w:rPr>
+          <w:lang w:val="en-US"/>
+        </w:rPr>
+        <w:t>impersonal</w:t>
+      </w:r>
+      <w:proofErr w:type="gramEnd"/>
+      <w:r>
+        <w:rPr>
+          <w:lang w:val="en-US"/>
+        </w:rPr>
+        <w:t>?”</w:t>
       </w:r>
     </w:p>
     <w:p>
@@ -2982,7 +4012,21 @@
         <w:rPr>
           <w:lang w:val="en-US"/>
         </w:rPr>
-        <w:t>Tried to mark VAIs where person really shouldn’t happen (not so much for animal terms, but for weather/other environmental phenomena)</w:t>
+        <w:t xml:space="preserve">Tried to mark VAIs where </w:t>
+      </w:r>
+      <w:proofErr w:type="gramStart"/>
+      <w:r>
+        <w:rPr>
+          <w:lang w:val="en-US"/>
+        </w:rPr>
+        <w:t>person</w:t>
+      </w:r>
+      <w:proofErr w:type="gramEnd"/>
+      <w:r>
+        <w:rPr>
+          <w:lang w:val="en-US"/>
+        </w:rPr>
+        <w:t xml:space="preserve"> really shouldn’t happen (not so much for animal terms, but for weather/other environmental phenomena)</w:t>
       </w:r>
     </w:p>
     <w:p>
@@ -2996,12 +4040,109 @@
           <w:lang w:val="en-US"/>
         </w:rPr>
       </w:pPr>
-      <w:r>
-        <w:rPr>
-          <w:lang w:val="en-US"/>
-        </w:rPr>
-        <w:t>Might be a good place for flags in the future</w:t>
-      </w:r>
+      <w:proofErr w:type="gramStart"/>
+      <w:r>
+        <w:rPr>
+          <w:lang w:val="en-US"/>
+        </w:rPr>
+        <w:t>Might</w:t>
+      </w:r>
+      <w:proofErr w:type="gramEnd"/>
+      <w:r>
+        <w:rPr>
+          <w:lang w:val="en-US"/>
+        </w:rPr>
+        <w:t xml:space="preserve"> be a good place for flags in the future</w:t>
+      </w:r>
+    </w:p>
+    <w:p>
+      <w:pPr>
+        <w:pStyle w:val="ListParagraph"/>
+        <w:numPr>
+          <w:ilvl w:val="0"/>
+          <w:numId w:val="40"/>
+        </w:numPr>
+        <w:rPr>
+          <w:lang w:val="en-US"/>
+        </w:rPr>
+      </w:pPr>
+      <w:r>
+        <w:rPr>
+          <w:lang w:val="en-US"/>
+        </w:rPr>
+        <w:t>“</w:t>
+      </w:r>
+      <w:proofErr w:type="gramStart"/>
+      <w:r>
+        <w:rPr>
+          <w:lang w:val="en-US"/>
+        </w:rPr>
+        <w:t>final</w:t>
+      </w:r>
+      <w:proofErr w:type="gramEnd"/>
+      <w:r>
+        <w:rPr>
+          <w:lang w:val="en-US"/>
+        </w:rPr>
+        <w:t>?”</w:t>
+      </w:r>
+    </w:p>
+    <w:p>
+      <w:pPr>
+        <w:pStyle w:val="ListParagraph"/>
+        <w:numPr>
+          <w:ilvl w:val="1"/>
+          <w:numId w:val="40"/>
+        </w:numPr>
+        <w:rPr>
+          <w:lang w:val="en-US"/>
+        </w:rPr>
+      </w:pPr>
+      <w:r>
+        <w:rPr>
+          <w:lang w:val="en-US"/>
+        </w:rPr>
+        <w:t>Appears to be a final rather than a stem that could occur on its own</w:t>
+      </w:r>
+    </w:p>
+    <w:p>
+      <w:pPr>
+        <w:pStyle w:val="ListParagraph"/>
+        <w:numPr>
+          <w:ilvl w:val="1"/>
+          <w:numId w:val="40"/>
+        </w:numPr>
+        <w:rPr>
+          <w:lang w:val="en-US"/>
+        </w:rPr>
+      </w:pPr>
+      <w:r>
+        <w:rPr>
+          <w:lang w:val="en-US"/>
+        </w:rPr>
+        <w:t xml:space="preserve">Either should not be included, or needs to require a </w:t>
+      </w:r>
+      <w:proofErr w:type="spellStart"/>
+      <w:r>
+        <w:rPr>
+          <w:lang w:val="en-US"/>
+        </w:rPr>
+        <w:t>prestem</w:t>
+      </w:r>
+      <w:proofErr w:type="spellEnd"/>
+      <w:r>
+        <w:rPr>
+          <w:lang w:val="en-US"/>
+        </w:rPr>
+        <w:t xml:space="preserve"> (e.g. no initial or person form)</w:t>
+      </w:r>
+    </w:p>
+    <w:p>
+      <w:pPr>
+        <w:rPr>
+          <w:lang w:val="en-US"/>
+        </w:rPr>
+      </w:pPr>
     </w:p>
     <w:sectPr>
       <w:pgSz w:w="12240" w:h="15840"/>

</xml_diff>